<commit_message>
Agenda for next Progress Meeting
</commit_message>
<xml_diff>
--- a/Docs/Meetings/2013_03_11.docx
+++ b/Docs/Meetings/2013_03_11.docx
@@ -1,6 +1,6 @@
 
 <file path=word/document.xml><?xml version="1.0" encoding="utf-8"?>
-<w:document xmlns:wpc="http://schemas.microsoft.com/office/word/2010/wordprocessingCanvas" xmlns:mc="http://schemas.openxmlformats.org/markup-compatibility/2006" xmlns:o="urn:schemas-microsoft-com:office:office" xmlns:r="http://schemas.openxmlformats.org/officeDocument/2006/relationships" xmlns:m="http://schemas.openxmlformats.org/officeDocument/2006/math" xmlns:v="urn:schemas-microsoft-com:vml" xmlns:wp14="http://schemas.microsoft.com/office/word/2010/wordprocessingDrawing" xmlns:wp="http://schemas.openxmlformats.org/drawingml/2006/wordprocessingDrawing" xmlns:w10="urn:schemas-microsoft-com:office:word" xmlns:w="http://schemas.openxmlformats.org/wordprocessingml/2006/main" xmlns:w14="http://schemas.microsoft.com/office/word/2010/wordml" xmlns:w15="http://schemas.microsoft.com/office/word/2012/wordml" xmlns:wpg="http://schemas.microsoft.com/office/word/2010/wordprocessingGroup" xmlns:wpi="http://schemas.microsoft.com/office/word/2010/wordprocessingInk" xmlns:wne="http://schemas.microsoft.com/office/word/2006/wordml" xmlns:wps="http://schemas.microsoft.com/office/word/2010/wordprocessingShape" mc:Ignorable="w14 w15 wp14">
+<w:document xmlns:wpc="http://schemas.microsoft.com/office/word/2010/wordprocessingCanvas" xmlns:mc="http://schemas.openxmlformats.org/markup-compatibility/2006" xmlns:o="urn:schemas-microsoft-com:office:office" xmlns:r="http://schemas.openxmlformats.org/officeDocument/2006/relationships" xmlns:m="http://schemas.openxmlformats.org/officeDocument/2006/math" xmlns:v="urn:schemas-microsoft-com:vml" xmlns:wp14="http://schemas.microsoft.com/office/word/2010/wordprocessingDrawing" xmlns:wp="http://schemas.openxmlformats.org/drawingml/2006/wordprocessingDrawing" xmlns:w10="urn:schemas-microsoft-com:office:word" xmlns:w="http://schemas.openxmlformats.org/wordprocessingml/2006/main" xmlns:w14="http://schemas.microsoft.com/office/word/2010/wordml" xmlns:wpg="http://schemas.microsoft.com/office/word/2010/wordprocessingGroup" xmlns:wpi="http://schemas.microsoft.com/office/word/2010/wordprocessingInk" xmlns:wne="http://schemas.microsoft.com/office/word/2006/wordml" xmlns:wps="http://schemas.microsoft.com/office/word/2010/wordprocessingShape" mc:Ignorable="w14 wp14">
   <w:background w:color="FFFFFF"/>
   <w:body>
     <w:p>
@@ -20,7 +20,13 @@
         <w:rPr>
           <w:lang w:val="en-GB"/>
         </w:rPr>
-        <w:t>04/3</w:t>
+        <w:t>11</w:t>
+      </w:r>
+      <w:r>
+        <w:rPr>
+          <w:lang w:val="en-GB"/>
+        </w:rPr>
+        <w:t>/3</w:t>
       </w:r>
       <w:r>
         <w:rPr>
@@ -44,7 +50,7 @@
         <w:rPr>
           <w:lang w:val="en-GB"/>
         </w:rPr>
-        <w:t>00</w:t>
+        <w:t>45</w:t>
       </w:r>
       <w:r>
         <w:rPr>
@@ -56,8 +62,10 @@
         <w:rPr>
           <w:lang w:val="en-GB"/>
         </w:rPr>
-        <w:t>45</w:t>
-      </w:r>
+        <w:t>32</w:t>
+      </w:r>
+      <w:bookmarkStart w:id="0" w:name="_GoBack"/>
+      <w:bookmarkEnd w:id="0"/>
       <w:r>
         <w:rPr>
           <w:lang w:val="en-GB"/>
@@ -98,6 +106,22 @@
         </w:rPr>
         <w:t xml:space="preserve">Moderator: </w:t>
       </w:r>
+      <w:r>
+        <w:rPr>
+          <w:b/>
+          <w:lang w:val="en-GB"/>
+        </w:rPr>
+        <w:t xml:space="preserve">Filipe </w:t>
+      </w:r>
+      <w:proofErr w:type="spellStart"/>
+      <w:r>
+        <w:rPr>
+          <w:b/>
+          <w:lang w:val="en-GB"/>
+        </w:rPr>
+        <w:t>Brandão</w:t>
+      </w:r>
+      <w:proofErr w:type="spellEnd"/>
     </w:p>
     <w:p>
       <w:pPr>
@@ -202,7 +226,21 @@
           <w:rFonts w:ascii="Trebuchet MS" w:eastAsia="Trebuchet MS" w:hAnsi="Trebuchet MS" w:cs="Trebuchet MS"/>
           <w:lang w:val="en-GB"/>
         </w:rPr>
-        <w:t>Time Keeper – …</w:t>
+        <w:t>Time Keeper –</w:t>
+      </w:r>
+      <w:r>
+        <w:rPr>
+          <w:rFonts w:ascii="Trebuchet MS" w:eastAsia="Trebuchet MS" w:hAnsi="Trebuchet MS" w:cs="Trebuchet MS"/>
+          <w:lang w:val="en-GB"/>
+        </w:rPr>
+        <w:t xml:space="preserve"> </w:t>
+      </w:r>
+      <w:r>
+        <w:rPr>
+          <w:rFonts w:ascii="Trebuchet MS" w:eastAsia="Trebuchet MS" w:hAnsi="Trebuchet MS" w:cs="Trebuchet MS"/>
+          <w:lang w:val="en-GB"/>
+        </w:rPr>
+        <w:t>RG</w:t>
       </w:r>
     </w:p>
     <w:p>
@@ -221,14 +259,7 @@
           <w:rFonts w:ascii="Trebuchet MS" w:eastAsia="Trebuchet MS" w:hAnsi="Trebuchet MS" w:cs="Trebuchet MS"/>
           <w:lang w:val="en-GB"/>
         </w:rPr>
-        <w:t xml:space="preserve">Note Keeper – </w:t>
-      </w:r>
-      <w:r>
-        <w:rPr>
-          <w:rFonts w:ascii="Trebuchet MS" w:eastAsia="Trebuchet MS" w:hAnsi="Trebuchet MS" w:cs="Trebuchet MS"/>
-          <w:lang w:val="en-GB"/>
-        </w:rPr>
-        <w:t>…</w:t>
+        <w:t>Note Keeper – JM</w:t>
       </w:r>
     </w:p>
     <w:p>
@@ -240,8 +271,6 @@
           <w:lang w:val="en-GB"/>
         </w:rPr>
       </w:pPr>
-      <w:bookmarkStart w:id="0" w:name="_GoBack"/>
-      <w:bookmarkEnd w:id="0"/>
     </w:p>
     <w:p>
       <w:pPr>
@@ -272,25 +301,33 @@
         <w:rPr>
           <w:lang w:val="en-GB"/>
         </w:rPr>
-        <w:t>Review</w:t>
-      </w:r>
-      <w:r>
-        <w:rPr>
-          <w:lang w:val="en-GB"/>
-        </w:rPr>
-        <w:t xml:space="preserve"> project preparation (dashboard</w:t>
-      </w:r>
-      <w:r>
-        <w:rPr>
-          <w:lang w:val="en-GB"/>
-        </w:rPr>
-        <w:t>) and weekly report [</w:t>
-      </w:r>
-      <w:r>
-        <w:rPr>
-          <w:lang w:val="en-GB"/>
-        </w:rPr>
-        <w:t>7</w:t>
+        <w:t xml:space="preserve">Meeting </w:t>
+      </w:r>
+      <w:proofErr w:type="spellStart"/>
+      <w:r>
+        <w:rPr>
+          <w:lang w:val="en-GB"/>
+        </w:rPr>
+        <w:t>startup</w:t>
+      </w:r>
+      <w:proofErr w:type="spellEnd"/>
+      <w:r>
+        <w:rPr>
+          <w:lang w:val="en-GB"/>
+        </w:rPr>
+        <w:t xml:space="preserve"> (review agenda)</w:t>
+      </w:r>
+      <w:r>
+        <w:rPr>
+          <w:lang w:val="en-GB"/>
+        </w:rPr>
+        <w:t xml:space="preserve"> [</w:t>
+      </w:r>
+      <w:r>
+        <w:rPr>
+          <w:lang w:val="en-GB"/>
+        </w:rPr>
+        <w:t>2</w:t>
       </w:r>
       <w:r>
         <w:rPr>
@@ -314,25 +351,13 @@
         <w:rPr>
           <w:lang w:val="en-GB"/>
         </w:rPr>
-        <w:t>Review</w:t>
-      </w:r>
-      <w:r>
-        <w:rPr>
-          <w:lang w:val="en-GB"/>
-        </w:rPr>
-        <w:t xml:space="preserve"> processes list</w:t>
-      </w:r>
-      <w:r>
-        <w:rPr>
-          <w:lang w:val="en-GB"/>
-        </w:rPr>
-        <w:t xml:space="preserve"> and process priorities and estimates</w:t>
-      </w:r>
-      <w:r>
-        <w:rPr>
-          <w:lang w:val="en-GB"/>
-        </w:rPr>
-        <w:t xml:space="preserve"> [1</w:t>
+        <w:t>Analyse</w:t>
+      </w:r>
+      <w:r>
+        <w:rPr>
+          <w:lang w:val="en-GB"/>
+        </w:rPr>
+        <w:t xml:space="preserve"> weekly report [</w:t>
       </w:r>
       <w:r>
         <w:rPr>
@@ -362,7 +387,19 @@
         <w:rPr>
           <w:lang w:val="en-GB"/>
         </w:rPr>
-        <w:t xml:space="preserve">Analyse </w:t>
+        <w:t>Review</w:t>
+      </w:r>
+      <w:r>
+        <w:rPr>
+          <w:lang w:val="en-GB"/>
+        </w:rPr>
+        <w:t xml:space="preserve"> </w:t>
+      </w:r>
+      <w:r>
+        <w:rPr>
+          <w:lang w:val="en-GB"/>
+        </w:rPr>
+        <w:t xml:space="preserve">changes to </w:t>
       </w:r>
       <w:r>
         <w:rPr>
@@ -374,13 +411,13 @@
         <w:rPr>
           <w:lang w:val="en-GB"/>
         </w:rPr>
-        <w:t xml:space="preserve"> [1</w:t>
-      </w:r>
-      <w:r>
-        <w:rPr>
-          <w:lang w:val="en-GB"/>
-        </w:rPr>
-        <w:t>3</w:t>
+        <w:t xml:space="preserve"> [</w:t>
+      </w:r>
+      <w:r>
+        <w:rPr>
+          <w:lang w:val="en-GB"/>
+        </w:rPr>
+        <w:t>5</w:t>
       </w:r>
       <w:r>
         <w:rPr>
@@ -404,7 +441,43 @@
         <w:rPr>
           <w:lang w:val="en-GB"/>
         </w:rPr>
-        <w:t>Individual tasks and commitments to the project [7 min]</w:t>
+        <w:t>Analyse changes to</w:t>
+      </w:r>
+      <w:r>
+        <w:rPr>
+          <w:lang w:val="en-GB"/>
+        </w:rPr>
+        <w:t xml:space="preserve"> </w:t>
+      </w:r>
+      <w:r>
+        <w:rPr>
+          <w:lang w:val="en-GB"/>
+        </w:rPr>
+        <w:t>D</w:t>
+      </w:r>
+      <w:r>
+        <w:rPr>
+          <w:lang w:val="en-GB"/>
+        </w:rPr>
+        <w:t xml:space="preserve">ocuments </w:t>
+      </w:r>
+      <w:r>
+        <w:rPr>
+          <w:lang w:val="en-GB"/>
+        </w:rPr>
+        <w:t>Management P</w:t>
+      </w:r>
+      <w:r>
+        <w:rPr>
+          <w:lang w:val="en-GB"/>
+        </w:rPr>
+        <w:t>rocess</w:t>
+      </w:r>
+      <w:r>
+        <w:rPr>
+          <w:lang w:val="en-GB"/>
+        </w:rPr>
+        <w:t xml:space="preserve"> [5 min]</w:t>
       </w:r>
     </w:p>
     <w:p>
@@ -422,7 +495,247 @@
         <w:rPr>
           <w:lang w:val="en-GB"/>
         </w:rPr>
-        <w:t>Goals for next week and AOB [3 min]</w:t>
+        <w:t>Analyse</w:t>
+      </w:r>
+      <w:r>
+        <w:rPr>
+          <w:lang w:val="en-GB"/>
+        </w:rPr>
+        <w:t xml:space="preserve"> Project Planning</w:t>
+      </w:r>
+      <w:r>
+        <w:rPr>
+          <w:lang w:val="en-GB"/>
+        </w:rPr>
+        <w:t xml:space="preserve"> Process draft</w:t>
+      </w:r>
+      <w:r>
+        <w:rPr>
+          <w:lang w:val="en-GB"/>
+        </w:rPr>
+        <w:t xml:space="preserve"> [5</w:t>
+      </w:r>
+      <w:r>
+        <w:rPr>
+          <w:lang w:val="en-GB"/>
+        </w:rPr>
+        <w:t>min]</w:t>
+      </w:r>
+    </w:p>
+    <w:p>
+      <w:pPr>
+        <w:numPr>
+          <w:ilvl w:val="0"/>
+          <w:numId w:val="2"/>
+        </w:numPr>
+        <w:ind w:hanging="359"/>
+        <w:rPr>
+          <w:lang w:val="en-GB"/>
+        </w:rPr>
+      </w:pPr>
+      <w:r>
+        <w:rPr>
+          <w:lang w:val="en-GB"/>
+        </w:rPr>
+        <w:t>Analyse</w:t>
+      </w:r>
+      <w:r>
+        <w:rPr>
+          <w:lang w:val="en-GB"/>
+        </w:rPr>
+        <w:t xml:space="preserve"> Requirements Process</w:t>
+      </w:r>
+      <w:r>
+        <w:rPr>
+          <w:lang w:val="en-GB"/>
+        </w:rPr>
+        <w:t xml:space="preserve"> draft</w:t>
+      </w:r>
+      <w:r>
+        <w:rPr>
+          <w:lang w:val="en-GB"/>
+        </w:rPr>
+        <w:t xml:space="preserve"> [5</w:t>
+      </w:r>
+      <w:r>
+        <w:rPr>
+          <w:lang w:val="en-GB"/>
+        </w:rPr>
+        <w:t>min]</w:t>
+      </w:r>
+    </w:p>
+    <w:p>
+      <w:pPr>
+        <w:numPr>
+          <w:ilvl w:val="0"/>
+          <w:numId w:val="2"/>
+        </w:numPr>
+        <w:ind w:hanging="359"/>
+        <w:rPr>
+          <w:lang w:val="en-GB"/>
+        </w:rPr>
+      </w:pPr>
+      <w:r>
+        <w:rPr>
+          <w:lang w:val="en-GB"/>
+        </w:rPr>
+        <w:t>Analyse Project Control and Assessment Process</w:t>
+      </w:r>
+      <w:r>
+        <w:rPr>
+          <w:lang w:val="en-GB"/>
+        </w:rPr>
+        <w:t xml:space="preserve"> draft [</w:t>
+      </w:r>
+      <w:r>
+        <w:rPr>
+          <w:lang w:val="en-GB"/>
+        </w:rPr>
+        <w:t>5</w:t>
+      </w:r>
+      <w:r>
+        <w:rPr>
+          <w:lang w:val="en-GB"/>
+        </w:rPr>
+        <w:t>min]</w:t>
+      </w:r>
+    </w:p>
+    <w:p>
+      <w:pPr>
+        <w:numPr>
+          <w:ilvl w:val="0"/>
+          <w:numId w:val="2"/>
+        </w:numPr>
+        <w:ind w:hanging="359"/>
+        <w:rPr>
+          <w:lang w:val="en-GB"/>
+        </w:rPr>
+      </w:pPr>
+      <w:r>
+        <w:rPr>
+          <w:lang w:val="en-GB"/>
+        </w:rPr>
+        <w:t xml:space="preserve">Review </w:t>
+      </w:r>
+      <w:r>
+        <w:rPr>
+          <w:lang w:val="en-GB"/>
+        </w:rPr>
+        <w:t xml:space="preserve">changes to </w:t>
+      </w:r>
+      <w:r>
+        <w:rPr>
+          <w:lang w:val="en-GB"/>
+        </w:rPr>
+        <w:t xml:space="preserve">processes </w:t>
+      </w:r>
+      <w:r>
+        <w:rPr>
+          <w:lang w:val="en-GB"/>
+        </w:rPr>
+        <w:t>estimates [5</w:t>
+      </w:r>
+      <w:r>
+        <w:rPr>
+          <w:lang w:val="en-GB"/>
+        </w:rPr>
+        <w:t xml:space="preserve"> min]</w:t>
+      </w:r>
+    </w:p>
+    <w:p>
+      <w:pPr>
+        <w:numPr>
+          <w:ilvl w:val="0"/>
+          <w:numId w:val="2"/>
+        </w:numPr>
+        <w:ind w:hanging="359"/>
+        <w:rPr>
+          <w:lang w:val="en-GB"/>
+        </w:rPr>
+      </w:pPr>
+      <w:r>
+        <w:rPr>
+          <w:lang w:val="en-GB"/>
+        </w:rPr>
+        <w:t>Review dashboard</w:t>
+      </w:r>
+      <w:r>
+        <w:rPr>
+          <w:lang w:val="en-GB"/>
+        </w:rPr>
+        <w:t xml:space="preserve"> [</w:t>
+      </w:r>
+      <w:r>
+        <w:rPr>
+          <w:lang w:val="en-GB"/>
+        </w:rPr>
+        <w:t>2</w:t>
+      </w:r>
+      <w:r>
+        <w:rPr>
+          <w:lang w:val="en-GB"/>
+        </w:rPr>
+        <w:t xml:space="preserve"> min]</w:t>
+      </w:r>
+    </w:p>
+    <w:p>
+      <w:pPr>
+        <w:numPr>
+          <w:ilvl w:val="0"/>
+          <w:numId w:val="2"/>
+        </w:numPr>
+        <w:ind w:hanging="359"/>
+        <w:rPr>
+          <w:lang w:val="en-GB"/>
+        </w:rPr>
+      </w:pPr>
+      <w:r>
+        <w:rPr>
+          <w:lang w:val="en-GB"/>
+        </w:rPr>
+        <w:t>Individual tasks a</w:t>
+      </w:r>
+      <w:r>
+        <w:rPr>
+          <w:lang w:val="en-GB"/>
+        </w:rPr>
+        <w:t>nd commitments to the project [5</w:t>
+      </w:r>
+      <w:r>
+        <w:rPr>
+          <w:lang w:val="en-GB"/>
+        </w:rPr>
+        <w:t xml:space="preserve"> min]</w:t>
+      </w:r>
+    </w:p>
+    <w:p>
+      <w:pPr>
+        <w:numPr>
+          <w:ilvl w:val="0"/>
+          <w:numId w:val="2"/>
+        </w:numPr>
+        <w:ind w:hanging="359"/>
+        <w:rPr>
+          <w:lang w:val="en-GB"/>
+        </w:rPr>
+      </w:pPr>
+      <w:r>
+        <w:rPr>
+          <w:lang w:val="en-GB"/>
+        </w:rPr>
+        <w:t>Goals for next week and any other business [</w:t>
+      </w:r>
+      <w:r>
+        <w:rPr>
+          <w:lang w:val="en-GB"/>
+        </w:rPr>
+        <w:t>3</w:t>
+      </w:r>
+      <w:r>
+        <w:rPr>
+          <w:lang w:val="en-GB"/>
+        </w:rPr>
+        <w:t xml:space="preserve"> min]</w:t>
       </w:r>
     </w:p>
     <w:p>
@@ -476,7 +789,7 @@
     </w:p>
     <w:p>
       <w:pPr>
-        <w:pStyle w:val="PargrafodaLista"/>
+        <w:pStyle w:val="ListParagraph"/>
         <w:numPr>
           <w:ilvl w:val="0"/>
           <w:numId w:val="9"/>
@@ -525,7 +838,7 @@
     </w:p>
     <w:p>
       <w:pPr>
-        <w:pStyle w:val="PargrafodaLista"/>
+        <w:pStyle w:val="ListParagraph"/>
         <w:numPr>
           <w:ilvl w:val="0"/>
           <w:numId w:val="10"/>
@@ -691,13 +1004,7 @@
         <w:rPr>
           <w:lang w:val="en-GB"/>
         </w:rPr>
-        <w:t xml:space="preserve">; Moderator: </w:t>
-      </w:r>
-      <w:r>
-        <w:rPr>
-          <w:lang w:val="en-GB"/>
-        </w:rPr>
-        <w:t>…</w:t>
+        <w:t>; Moderator: MO</w:t>
       </w:r>
     </w:p>
     <w:p>
@@ -736,7 +1043,7 @@
       </w:pPr>
     </w:p>
     <w:sectPr>
-      <w:headerReference w:type="default" r:id="rId7"/>
+      <w:headerReference w:type="default" r:id="rId8"/>
       <w:pgSz w:w="12240" w:h="15840"/>
       <w:pgMar w:top="1440" w:right="1440" w:bottom="1276" w:left="1440" w:header="720" w:footer="720" w:gutter="0"/>
       <w:cols w:space="720"/>
@@ -746,7 +1053,7 @@
 </file>
 
 <file path=word/endnotes.xml><?xml version="1.0" encoding="utf-8"?>
-<w:endnotes xmlns:wpc="http://schemas.microsoft.com/office/word/2010/wordprocessingCanvas" xmlns:mc="http://schemas.openxmlformats.org/markup-compatibility/2006" xmlns:o="urn:schemas-microsoft-com:office:office" xmlns:r="http://schemas.openxmlformats.org/officeDocument/2006/relationships" xmlns:m="http://schemas.openxmlformats.org/officeDocument/2006/math" xmlns:v="urn:schemas-microsoft-com:vml" xmlns:wp14="http://schemas.microsoft.com/office/word/2010/wordprocessingDrawing" xmlns:wp="http://schemas.openxmlformats.org/drawingml/2006/wordprocessingDrawing" xmlns:w10="urn:schemas-microsoft-com:office:word" xmlns:w="http://schemas.openxmlformats.org/wordprocessingml/2006/main" xmlns:w14="http://schemas.microsoft.com/office/word/2010/wordml" xmlns:w15="http://schemas.microsoft.com/office/word/2012/wordml" xmlns:wpg="http://schemas.microsoft.com/office/word/2010/wordprocessingGroup" xmlns:wpi="http://schemas.microsoft.com/office/word/2010/wordprocessingInk" xmlns:wne="http://schemas.microsoft.com/office/word/2006/wordml" xmlns:wps="http://schemas.microsoft.com/office/word/2010/wordprocessingShape" mc:Ignorable="w14 w15 wp14">
+<w:endnotes xmlns:wpc="http://schemas.microsoft.com/office/word/2010/wordprocessingCanvas" xmlns:mc="http://schemas.openxmlformats.org/markup-compatibility/2006" xmlns:o="urn:schemas-microsoft-com:office:office" xmlns:r="http://schemas.openxmlformats.org/officeDocument/2006/relationships" xmlns:m="http://schemas.openxmlformats.org/officeDocument/2006/math" xmlns:v="urn:schemas-microsoft-com:vml" xmlns:wp14="http://schemas.microsoft.com/office/word/2010/wordprocessingDrawing" xmlns:wp="http://schemas.openxmlformats.org/drawingml/2006/wordprocessingDrawing" xmlns:w10="urn:schemas-microsoft-com:office:word" xmlns:w="http://schemas.openxmlformats.org/wordprocessingml/2006/main" xmlns:w14="http://schemas.microsoft.com/office/word/2010/wordml" xmlns:wpg="http://schemas.microsoft.com/office/word/2010/wordprocessingGroup" xmlns:wpi="http://schemas.microsoft.com/office/word/2010/wordprocessingInk" xmlns:wne="http://schemas.microsoft.com/office/word/2006/wordml" xmlns:wps="http://schemas.microsoft.com/office/word/2010/wordprocessingShape" mc:Ignorable="w14 wp14">
   <w:endnote w:type="separator" w:id="-1">
     <w:p>
       <w:pPr>
@@ -771,7 +1078,7 @@
 </file>
 
 <file path=word/footnotes.xml><?xml version="1.0" encoding="utf-8"?>
-<w:footnotes xmlns:wpc="http://schemas.microsoft.com/office/word/2010/wordprocessingCanvas" xmlns:mc="http://schemas.openxmlformats.org/markup-compatibility/2006" xmlns:o="urn:schemas-microsoft-com:office:office" xmlns:r="http://schemas.openxmlformats.org/officeDocument/2006/relationships" xmlns:m="http://schemas.openxmlformats.org/officeDocument/2006/math" xmlns:v="urn:schemas-microsoft-com:vml" xmlns:wp14="http://schemas.microsoft.com/office/word/2010/wordprocessingDrawing" xmlns:wp="http://schemas.openxmlformats.org/drawingml/2006/wordprocessingDrawing" xmlns:w10="urn:schemas-microsoft-com:office:word" xmlns:w="http://schemas.openxmlformats.org/wordprocessingml/2006/main" xmlns:w14="http://schemas.microsoft.com/office/word/2010/wordml" xmlns:w15="http://schemas.microsoft.com/office/word/2012/wordml" xmlns:wpg="http://schemas.microsoft.com/office/word/2010/wordprocessingGroup" xmlns:wpi="http://schemas.microsoft.com/office/word/2010/wordprocessingInk" xmlns:wne="http://schemas.microsoft.com/office/word/2006/wordml" xmlns:wps="http://schemas.microsoft.com/office/word/2010/wordprocessingShape" mc:Ignorable="w14 w15 wp14">
+<w:footnotes xmlns:wpc="http://schemas.microsoft.com/office/word/2010/wordprocessingCanvas" xmlns:mc="http://schemas.openxmlformats.org/markup-compatibility/2006" xmlns:o="urn:schemas-microsoft-com:office:office" xmlns:r="http://schemas.openxmlformats.org/officeDocument/2006/relationships" xmlns:m="http://schemas.openxmlformats.org/officeDocument/2006/math" xmlns:v="urn:schemas-microsoft-com:vml" xmlns:wp14="http://schemas.microsoft.com/office/word/2010/wordprocessingDrawing" xmlns:wp="http://schemas.openxmlformats.org/drawingml/2006/wordprocessingDrawing" xmlns:w10="urn:schemas-microsoft-com:office:word" xmlns:w="http://schemas.openxmlformats.org/wordprocessingml/2006/main" xmlns:w14="http://schemas.microsoft.com/office/word/2010/wordml" xmlns:wpg="http://schemas.microsoft.com/office/word/2010/wordprocessingGroup" xmlns:wpi="http://schemas.microsoft.com/office/word/2010/wordprocessingInk" xmlns:wne="http://schemas.microsoft.com/office/word/2006/wordml" xmlns:wps="http://schemas.microsoft.com/office/word/2010/wordprocessingShape" mc:Ignorable="w14 wp14">
   <w:footnote w:type="separator" w:id="-1">
     <w:p>
       <w:pPr>
@@ -796,7 +1103,7 @@
 </file>
 
 <file path=word/header1.xml><?xml version="1.0" encoding="utf-8"?>
-<w:hdr xmlns:wpc="http://schemas.microsoft.com/office/word/2010/wordprocessingCanvas" xmlns:mc="http://schemas.openxmlformats.org/markup-compatibility/2006" xmlns:o="urn:schemas-microsoft-com:office:office" xmlns:r="http://schemas.openxmlformats.org/officeDocument/2006/relationships" xmlns:m="http://schemas.openxmlformats.org/officeDocument/2006/math" xmlns:v="urn:schemas-microsoft-com:vml" xmlns:wp14="http://schemas.microsoft.com/office/word/2010/wordprocessingDrawing" xmlns:wp="http://schemas.openxmlformats.org/drawingml/2006/wordprocessingDrawing" xmlns:w10="urn:schemas-microsoft-com:office:word" xmlns:w="http://schemas.openxmlformats.org/wordprocessingml/2006/main" xmlns:w14="http://schemas.microsoft.com/office/word/2010/wordml" xmlns:w15="http://schemas.microsoft.com/office/word/2012/wordml" xmlns:wpg="http://schemas.microsoft.com/office/word/2010/wordprocessingGroup" xmlns:wpi="http://schemas.microsoft.com/office/word/2010/wordprocessingInk" xmlns:wne="http://schemas.microsoft.com/office/word/2006/wordml" xmlns:wps="http://schemas.microsoft.com/office/word/2010/wordprocessingShape" mc:Ignorable="w14 w15 wp14">
+<w:hdr xmlns:wpc="http://schemas.microsoft.com/office/word/2010/wordprocessingCanvas" xmlns:mc="http://schemas.openxmlformats.org/markup-compatibility/2006" xmlns:o="urn:schemas-microsoft-com:office:office" xmlns:r="http://schemas.openxmlformats.org/officeDocument/2006/relationships" xmlns:m="http://schemas.openxmlformats.org/officeDocument/2006/math" xmlns:v="urn:schemas-microsoft-com:vml" xmlns:wp14="http://schemas.microsoft.com/office/word/2010/wordprocessingDrawing" xmlns:wp="http://schemas.openxmlformats.org/drawingml/2006/wordprocessingDrawing" xmlns:w10="urn:schemas-microsoft-com:office:word" xmlns:w="http://schemas.openxmlformats.org/wordprocessingml/2006/main" xmlns:w14="http://schemas.microsoft.com/office/word/2010/wordml" xmlns:wpg="http://schemas.microsoft.com/office/word/2010/wordprocessingGroup" xmlns:wpi="http://schemas.microsoft.com/office/word/2010/wordprocessingInk" xmlns:wne="http://schemas.microsoft.com/office/word/2006/wordml" xmlns:wps="http://schemas.microsoft.com/office/word/2010/wordprocessingShape" mc:Ignorable="w14 wp14">
   <w:p>
     <w:pPr>
       <w:tabs>
@@ -820,7 +1127,7 @@
         <w:sz w:val="28"/>
         <w:lang w:val="en-US"/>
       </w:rPr>
-      <w:t>04</w:t>
+      <w:t>11</w:t>
     </w:r>
     <w:r>
       <w:rPr>
@@ -888,7 +1195,23 @@
         <w:sz w:val="28"/>
         <w:lang w:val="en-US"/>
       </w:rPr>
-      <w:t>“Team 2”</w:t>
+      <w:t xml:space="preserve">“Team </w:t>
+    </w:r>
+    <w:r>
+      <w:rPr>
+        <w:b/>
+        <w:sz w:val="28"/>
+        <w:lang w:val="en-US"/>
+      </w:rPr>
+      <w:t>3</w:t>
+    </w:r>
+    <w:r>
+      <w:rPr>
+        <w:b/>
+        <w:sz w:val="28"/>
+        <w:lang w:val="en-US"/>
+      </w:rPr>
+      <w:t>”</w:t>
     </w:r>
     <w:r>
       <w:rPr>
@@ -901,7 +1224,7 @@
       <w:rPr>
         <w:lang w:val="en-US"/>
       </w:rPr>
-      <w:t>RG</w:t>
+      <w:t>FB</w:t>
     </w:r>
     <w:r>
       <w:rPr>
@@ -915,7 +1238,7 @@
 </file>
 
 <file path=word/numbering.xml><?xml version="1.0" encoding="utf-8"?>
-<w:numbering xmlns:wpc="http://schemas.microsoft.com/office/word/2010/wordprocessingCanvas" xmlns:mc="http://schemas.openxmlformats.org/markup-compatibility/2006" xmlns:o="urn:schemas-microsoft-com:office:office" xmlns:r="http://schemas.openxmlformats.org/officeDocument/2006/relationships" xmlns:m="http://schemas.openxmlformats.org/officeDocument/2006/math" xmlns:v="urn:schemas-microsoft-com:vml" xmlns:wp14="http://schemas.microsoft.com/office/word/2010/wordprocessingDrawing" xmlns:wp="http://schemas.openxmlformats.org/drawingml/2006/wordprocessingDrawing" xmlns:w10="urn:schemas-microsoft-com:office:word" xmlns:w="http://schemas.openxmlformats.org/wordprocessingml/2006/main" xmlns:w14="http://schemas.microsoft.com/office/word/2010/wordml" xmlns:w15="http://schemas.microsoft.com/office/word/2012/wordml" xmlns:wpg="http://schemas.microsoft.com/office/word/2010/wordprocessingGroup" xmlns:wpi="http://schemas.microsoft.com/office/word/2010/wordprocessingInk" xmlns:wne="http://schemas.microsoft.com/office/word/2006/wordml" xmlns:wps="http://schemas.microsoft.com/office/word/2010/wordprocessingShape" mc:Ignorable="w14 w15 wp14">
+<w:numbering xmlns:wpc="http://schemas.microsoft.com/office/word/2010/wordprocessingCanvas" xmlns:mc="http://schemas.openxmlformats.org/markup-compatibility/2006" xmlns:o="urn:schemas-microsoft-com:office:office" xmlns:r="http://schemas.openxmlformats.org/officeDocument/2006/relationships" xmlns:m="http://schemas.openxmlformats.org/officeDocument/2006/math" xmlns:v="urn:schemas-microsoft-com:vml" xmlns:wp14="http://schemas.microsoft.com/office/word/2010/wordprocessingDrawing" xmlns:wp="http://schemas.openxmlformats.org/drawingml/2006/wordprocessingDrawing" xmlns:w10="urn:schemas-microsoft-com:office:word" xmlns:w="http://schemas.openxmlformats.org/wordprocessingml/2006/main" xmlns:w14="http://schemas.microsoft.com/office/word/2010/wordml" xmlns:wpg="http://schemas.microsoft.com/office/word/2010/wordprocessingGroup" xmlns:wpi="http://schemas.microsoft.com/office/word/2010/wordprocessingInk" xmlns:wne="http://schemas.microsoft.com/office/word/2006/wordml" xmlns:wps="http://schemas.microsoft.com/office/word/2010/wordprocessingShape" mc:Ignorable="w14 wp14">
   <w:abstractNum w:abstractNumId="0">
     <w:nsid w:val="2AE36FFC"/>
     <w:multiLevelType w:val="hybridMultilevel"/>
@@ -2593,7 +2916,7 @@
 </file>
 
 <file path=word/styles.xml><?xml version="1.0" encoding="utf-8"?>
-<w:styles xmlns:mc="http://schemas.openxmlformats.org/markup-compatibility/2006" xmlns:r="http://schemas.openxmlformats.org/officeDocument/2006/relationships" xmlns:w="http://schemas.openxmlformats.org/wordprocessingml/2006/main" xmlns:w14="http://schemas.microsoft.com/office/word/2010/wordml" xmlns:w15="http://schemas.microsoft.com/office/word/2012/wordml" mc:Ignorable="w14 w15">
+<w:styles xmlns:mc="http://schemas.openxmlformats.org/markup-compatibility/2006" xmlns:r="http://schemas.openxmlformats.org/officeDocument/2006/relationships" xmlns:w="http://schemas.openxmlformats.org/wordprocessingml/2006/main" xmlns:w14="http://schemas.microsoft.com/office/word/2010/wordml" mc:Ignorable="w14">
   <w:docDefaults>
     <w:rPrDefault>
       <w:rPr>
@@ -2609,378 +2932,144 @@
       </w:pPr>
     </w:pPrDefault>
   </w:docDefaults>
-  <w:latentStyles w:defLockedState="0" w:defUIPriority="99" w:defSemiHidden="0" w:defUnhideWhenUsed="0" w:defQFormat="0" w:count="371">
-    <w:lsdException w:name="Normal" w:uiPriority="0" w:qFormat="1"/>
-    <w:lsdException w:name="heading 1" w:uiPriority="9" w:qFormat="1"/>
-    <w:lsdException w:name="heading 2" w:semiHidden="1" w:uiPriority="9" w:unhideWhenUsed="1" w:qFormat="1"/>
-    <w:lsdException w:name="heading 3" w:semiHidden="1" w:uiPriority="9" w:unhideWhenUsed="1" w:qFormat="1"/>
-    <w:lsdException w:name="heading 4" w:semiHidden="1" w:uiPriority="9" w:unhideWhenUsed="1" w:qFormat="1"/>
-    <w:lsdException w:name="heading 5" w:semiHidden="1" w:uiPriority="9" w:unhideWhenUsed="1" w:qFormat="1"/>
-    <w:lsdException w:name="heading 6" w:semiHidden="1" w:uiPriority="9" w:unhideWhenUsed="1" w:qFormat="1"/>
-    <w:lsdException w:name="heading 7" w:semiHidden="1" w:uiPriority="9" w:unhideWhenUsed="1" w:qFormat="1"/>
-    <w:lsdException w:name="heading 8" w:semiHidden="1" w:uiPriority="9" w:unhideWhenUsed="1" w:qFormat="1"/>
-    <w:lsdException w:name="heading 9" w:semiHidden="1" w:uiPriority="9" w:unhideWhenUsed="1" w:qFormat="1"/>
-    <w:lsdException w:name="index 1" w:semiHidden="1" w:unhideWhenUsed="1"/>
-    <w:lsdException w:name="index 2" w:semiHidden="1" w:unhideWhenUsed="1"/>
-    <w:lsdException w:name="index 3" w:semiHidden="1" w:unhideWhenUsed="1"/>
-    <w:lsdException w:name="index 4" w:semiHidden="1" w:unhideWhenUsed="1"/>
-    <w:lsdException w:name="index 5" w:semiHidden="1" w:unhideWhenUsed="1"/>
-    <w:lsdException w:name="index 6" w:semiHidden="1" w:unhideWhenUsed="1"/>
-    <w:lsdException w:name="index 7" w:semiHidden="1" w:unhideWhenUsed="1"/>
-    <w:lsdException w:name="index 8" w:semiHidden="1" w:unhideWhenUsed="1"/>
-    <w:lsdException w:name="index 9" w:semiHidden="1" w:unhideWhenUsed="1"/>
-    <w:lsdException w:name="toc 1" w:semiHidden="1" w:uiPriority="39" w:unhideWhenUsed="1"/>
-    <w:lsdException w:name="toc 2" w:semiHidden="1" w:uiPriority="39" w:unhideWhenUsed="1"/>
-    <w:lsdException w:name="toc 3" w:semiHidden="1" w:uiPriority="39" w:unhideWhenUsed="1"/>
-    <w:lsdException w:name="toc 4" w:semiHidden="1" w:uiPriority="39" w:unhideWhenUsed="1"/>
-    <w:lsdException w:name="toc 5" w:semiHidden="1" w:uiPriority="39" w:unhideWhenUsed="1"/>
-    <w:lsdException w:name="toc 6" w:semiHidden="1" w:uiPriority="39" w:unhideWhenUsed="1"/>
-    <w:lsdException w:name="toc 7" w:semiHidden="1" w:uiPriority="39" w:unhideWhenUsed="1"/>
-    <w:lsdException w:name="toc 8" w:semiHidden="1" w:uiPriority="39" w:unhideWhenUsed="1"/>
-    <w:lsdException w:name="toc 9" w:semiHidden="1" w:uiPriority="39" w:unhideWhenUsed="1"/>
-    <w:lsdException w:name="Normal Indent" w:semiHidden="1" w:unhideWhenUsed="1"/>
-    <w:lsdException w:name="footnote text" w:semiHidden="1" w:unhideWhenUsed="1"/>
-    <w:lsdException w:name="annotation text" w:semiHidden="1" w:unhideWhenUsed="1"/>
-    <w:lsdException w:name="header" w:semiHidden="1" w:unhideWhenUsed="1"/>
-    <w:lsdException w:name="footer" w:semiHidden="1" w:unhideWhenUsed="1"/>
-    <w:lsdException w:name="index heading" w:semiHidden="1" w:unhideWhenUsed="1"/>
-    <w:lsdException w:name="caption" w:semiHidden="1" w:uiPriority="35" w:unhideWhenUsed="1" w:qFormat="1"/>
-    <w:lsdException w:name="table of figures" w:semiHidden="1" w:unhideWhenUsed="1"/>
-    <w:lsdException w:name="envelope address" w:semiHidden="1" w:unhideWhenUsed="1"/>
-    <w:lsdException w:name="envelope return" w:semiHidden="1" w:unhideWhenUsed="1"/>
-    <w:lsdException w:name="footnote reference" w:semiHidden="1" w:unhideWhenUsed="1"/>
-    <w:lsdException w:name="annotation reference" w:semiHidden="1" w:unhideWhenUsed="1"/>
-    <w:lsdException w:name="line number" w:semiHidden="1" w:unhideWhenUsed="1"/>
-    <w:lsdException w:name="page number" w:semiHidden="1" w:unhideWhenUsed="1"/>
-    <w:lsdException w:name="endnote reference" w:semiHidden="1" w:unhideWhenUsed="1"/>
-    <w:lsdException w:name="endnote text" w:semiHidden="1" w:unhideWhenUsed="1"/>
-    <w:lsdException w:name="table of authorities" w:semiHidden="1" w:unhideWhenUsed="1"/>
-    <w:lsdException w:name="macro" w:semiHidden="1" w:unhideWhenUsed="1"/>
-    <w:lsdException w:name="toa heading" w:semiHidden="1" w:unhideWhenUsed="1"/>
-    <w:lsdException w:name="List" w:semiHidden="1" w:unhideWhenUsed="1"/>
-    <w:lsdException w:name="List Bullet" w:semiHidden="1" w:unhideWhenUsed="1"/>
-    <w:lsdException w:name="List Number" w:semiHidden="1" w:unhideWhenUsed="1"/>
-    <w:lsdException w:name="List 2" w:semiHidden="1" w:unhideWhenUsed="1"/>
-    <w:lsdException w:name="List 3" w:semiHidden="1" w:unhideWhenUsed="1"/>
-    <w:lsdException w:name="List 4" w:semiHidden="1" w:unhideWhenUsed="1"/>
-    <w:lsdException w:name="List 5" w:semiHidden="1" w:unhideWhenUsed="1"/>
-    <w:lsdException w:name="List Bullet 2" w:semiHidden="1" w:unhideWhenUsed="1"/>
-    <w:lsdException w:name="List Bullet 3" w:semiHidden="1" w:unhideWhenUsed="1"/>
-    <w:lsdException w:name="List Bullet 4" w:semiHidden="1" w:unhideWhenUsed="1"/>
-    <w:lsdException w:name="List Bullet 5" w:semiHidden="1" w:unhideWhenUsed="1"/>
-    <w:lsdException w:name="List Number 2" w:semiHidden="1" w:unhideWhenUsed="1"/>
-    <w:lsdException w:name="List Number 3" w:semiHidden="1" w:unhideWhenUsed="1"/>
-    <w:lsdException w:name="List Number 4" w:semiHidden="1" w:unhideWhenUsed="1"/>
-    <w:lsdException w:name="List Number 5" w:semiHidden="1" w:unhideWhenUsed="1"/>
-    <w:lsdException w:name="Title" w:uiPriority="10" w:qFormat="1"/>
-    <w:lsdException w:name="Closing" w:semiHidden="1" w:unhideWhenUsed="1"/>
-    <w:lsdException w:name="Signature" w:semiHidden="1" w:unhideWhenUsed="1"/>
-    <w:lsdException w:name="Default Paragraph Font" w:semiHidden="1" w:uiPriority="1" w:unhideWhenUsed="1"/>
-    <w:lsdException w:name="Body Text" w:semiHidden="1" w:unhideWhenUsed="1"/>
-    <w:lsdException w:name="Body Text Indent" w:semiHidden="1" w:unhideWhenUsed="1"/>
-    <w:lsdException w:name="List Continue" w:semiHidden="1" w:unhideWhenUsed="1"/>
-    <w:lsdException w:name="List Continue 2" w:semiHidden="1" w:unhideWhenUsed="1"/>
-    <w:lsdException w:name="List Continue 3" w:semiHidden="1" w:unhideWhenUsed="1"/>
-    <w:lsdException w:name="List Continue 4" w:semiHidden="1" w:unhideWhenUsed="1"/>
-    <w:lsdException w:name="List Continue 5" w:semiHidden="1" w:unhideWhenUsed="1"/>
-    <w:lsdException w:name="Message Header" w:semiHidden="1" w:unhideWhenUsed="1"/>
-    <w:lsdException w:name="Subtitle" w:uiPriority="11" w:qFormat="1"/>
-    <w:lsdException w:name="Salutation" w:semiHidden="1" w:unhideWhenUsed="1"/>
-    <w:lsdException w:name="Date" w:semiHidden="1" w:unhideWhenUsed="1"/>
-    <w:lsdException w:name="Body Text First Indent" w:semiHidden="1" w:unhideWhenUsed="1"/>
-    <w:lsdException w:name="Body Text First Indent 2" w:semiHidden="1" w:unhideWhenUsed="1"/>
-    <w:lsdException w:name="Note Heading" w:semiHidden="1" w:unhideWhenUsed="1"/>
-    <w:lsdException w:name="Body Text 2" w:semiHidden="1" w:unhideWhenUsed="1"/>
-    <w:lsdException w:name="Body Text 3" w:semiHidden="1" w:unhideWhenUsed="1"/>
-    <w:lsdException w:name="Body Text Indent 2" w:semiHidden="1" w:unhideWhenUsed="1"/>
-    <w:lsdException w:name="Body Text Indent 3" w:semiHidden="1" w:unhideWhenUsed="1"/>
-    <w:lsdException w:name="Block Text" w:semiHidden="1" w:unhideWhenUsed="1"/>
-    <w:lsdException w:name="Hyperlink" w:semiHidden="1" w:unhideWhenUsed="1"/>
-    <w:lsdException w:name="FollowedHyperlink" w:semiHidden="1" w:unhideWhenUsed="1"/>
-    <w:lsdException w:name="Strong" w:uiPriority="22" w:qFormat="1"/>
-    <w:lsdException w:name="Emphasis" w:uiPriority="20" w:qFormat="1"/>
-    <w:lsdException w:name="Document Map" w:semiHidden="1" w:unhideWhenUsed="1"/>
-    <w:lsdException w:name="Plain Text" w:semiHidden="1" w:unhideWhenUsed="1"/>
-    <w:lsdException w:name="E-mail Signature" w:semiHidden="1" w:unhideWhenUsed="1"/>
-    <w:lsdException w:name="HTML Top of Form" w:semiHidden="1" w:unhideWhenUsed="1"/>
-    <w:lsdException w:name="HTML Bottom of Form" w:semiHidden="1" w:unhideWhenUsed="1"/>
-    <w:lsdException w:name="Normal (Web)" w:semiHidden="1" w:unhideWhenUsed="1"/>
-    <w:lsdException w:name="HTML Acronym" w:semiHidden="1" w:unhideWhenUsed="1"/>
-    <w:lsdException w:name="HTML Address" w:semiHidden="1" w:unhideWhenUsed="1"/>
-    <w:lsdException w:name="HTML Cite" w:semiHidden="1" w:unhideWhenUsed="1"/>
-    <w:lsdException w:name="HTML Code" w:semiHidden="1" w:unhideWhenUsed="1"/>
-    <w:lsdException w:name="HTML Definition" w:semiHidden="1" w:unhideWhenUsed="1"/>
-    <w:lsdException w:name="HTML Keyboard" w:semiHidden="1" w:unhideWhenUsed="1"/>
-    <w:lsdException w:name="HTML Preformatted" w:semiHidden="1" w:unhideWhenUsed="1"/>
-    <w:lsdException w:name="HTML Sample" w:semiHidden="1" w:unhideWhenUsed="1"/>
-    <w:lsdException w:name="HTML Typewriter" w:semiHidden="1" w:unhideWhenUsed="1"/>
-    <w:lsdException w:name="HTML Variable" w:semiHidden="1" w:unhideWhenUsed="1"/>
-    <w:lsdException w:name="Normal Table" w:semiHidden="1" w:unhideWhenUsed="1"/>
-    <w:lsdException w:name="annotation subject" w:semiHidden="1" w:unhideWhenUsed="1"/>
-    <w:lsdException w:name="No List" w:semiHidden="1" w:unhideWhenUsed="1"/>
-    <w:lsdException w:name="Outline List 1" w:semiHidden="1" w:unhideWhenUsed="1"/>
-    <w:lsdException w:name="Outline List 2" w:semiHidden="1" w:unhideWhenUsed="1"/>
-    <w:lsdException w:name="Outline List 3" w:semiHidden="1" w:unhideWhenUsed="1"/>
-    <w:lsdException w:name="Table Simple 1" w:semiHidden="1" w:unhideWhenUsed="1"/>
-    <w:lsdException w:name="Table Simple 2" w:semiHidden="1" w:unhideWhenUsed="1"/>
-    <w:lsdException w:name="Table Simple 3" w:semiHidden="1" w:unhideWhenUsed="1"/>
-    <w:lsdException w:name="Table Classic 1" w:semiHidden="1" w:unhideWhenUsed="1"/>
-    <w:lsdException w:name="Table Classic 2" w:semiHidden="1" w:unhideWhenUsed="1"/>
-    <w:lsdException w:name="Table Classic 3" w:semiHidden="1" w:unhideWhenUsed="1"/>
-    <w:lsdException w:name="Table Classic 4" w:semiHidden="1" w:unhideWhenUsed="1"/>
-    <w:lsdException w:name="Table Colorful 1" w:semiHidden="1" w:unhideWhenUsed="1"/>
-    <w:lsdException w:name="Table Colorful 2" w:semiHidden="1" w:unhideWhenUsed="1"/>
-    <w:lsdException w:name="Table Colorful 3" w:semiHidden="1" w:unhideWhenUsed="1"/>
-    <w:lsdException w:name="Table Columns 1" w:semiHidden="1" w:unhideWhenUsed="1"/>
-    <w:lsdException w:name="Table Columns 2" w:semiHidden="1" w:unhideWhenUsed="1"/>
-    <w:lsdException w:name="Table Columns 3" w:semiHidden="1" w:unhideWhenUsed="1"/>
-    <w:lsdException w:name="Table Columns 4" w:semiHidden="1" w:unhideWhenUsed="1"/>
-    <w:lsdException w:name="Table Columns 5" w:semiHidden="1" w:unhideWhenUsed="1"/>
-    <w:lsdException w:name="Table Grid 1" w:semiHidden="1" w:unhideWhenUsed="1"/>
-    <w:lsdException w:name="Table Grid 2" w:semiHidden="1" w:unhideWhenUsed="1"/>
-    <w:lsdException w:name="Table Grid 3" w:semiHidden="1" w:unhideWhenUsed="1"/>
-    <w:lsdException w:name="Table Grid 4" w:semiHidden="1" w:unhideWhenUsed="1"/>
-    <w:lsdException w:name="Table Grid 5" w:semiHidden="1" w:unhideWhenUsed="1"/>
-    <w:lsdException w:name="Table Grid 6" w:semiHidden="1" w:unhideWhenUsed="1"/>
-    <w:lsdException w:name="Table Grid 7" w:semiHidden="1" w:unhideWhenUsed="1"/>
-    <w:lsdException w:name="Table Grid 8" w:semiHidden="1" w:unhideWhenUsed="1"/>
-    <w:lsdException w:name="Table List 1" w:semiHidden="1" w:unhideWhenUsed="1"/>
-    <w:lsdException w:name="Table List 2" w:semiHidden="1" w:unhideWhenUsed="1"/>
-    <w:lsdException w:name="Table List 3" w:semiHidden="1" w:unhideWhenUsed="1"/>
-    <w:lsdException w:name="Table List 4" w:semiHidden="1" w:unhideWhenUsed="1"/>
-    <w:lsdException w:name="Table List 5" w:semiHidden="1" w:unhideWhenUsed="1"/>
-    <w:lsdException w:name="Table List 6" w:semiHidden="1" w:unhideWhenUsed="1"/>
-    <w:lsdException w:name="Table List 7" w:semiHidden="1" w:unhideWhenUsed="1"/>
-    <w:lsdException w:name="Table List 8" w:semiHidden="1" w:unhideWhenUsed="1"/>
-    <w:lsdException w:name="Table 3D effects 1" w:semiHidden="1" w:unhideWhenUsed="1"/>
-    <w:lsdException w:name="Table 3D effects 2" w:semiHidden="1" w:unhideWhenUsed="1"/>
-    <w:lsdException w:name="Table 3D effects 3" w:semiHidden="1" w:unhideWhenUsed="1"/>
-    <w:lsdException w:name="Table Contemporary" w:semiHidden="1" w:unhideWhenUsed="1"/>
-    <w:lsdException w:name="Table Elegant" w:semiHidden="1" w:unhideWhenUsed="1"/>
-    <w:lsdException w:name="Table Professional" w:semiHidden="1" w:unhideWhenUsed="1"/>
-    <w:lsdException w:name="Table Subtle 1" w:semiHidden="1" w:unhideWhenUsed="1"/>
-    <w:lsdException w:name="Table Subtle 2" w:semiHidden="1" w:unhideWhenUsed="1"/>
-    <w:lsdException w:name="Table Web 1" w:semiHidden="1" w:unhideWhenUsed="1"/>
-    <w:lsdException w:name="Table Web 2" w:semiHidden="1" w:unhideWhenUsed="1"/>
-    <w:lsdException w:name="Table Web 3" w:semiHidden="1" w:unhideWhenUsed="1"/>
-    <w:lsdException w:name="Balloon Text" w:semiHidden="1" w:unhideWhenUsed="1"/>
-    <w:lsdException w:name="Table Grid" w:uiPriority="39"/>
-    <w:lsdException w:name="Table Theme" w:semiHidden="1" w:unhideWhenUsed="1"/>
-    <w:lsdException w:name="Placeholder Text" w:semiHidden="1"/>
-    <w:lsdException w:name="No Spacing" w:uiPriority="1" w:qFormat="1"/>
-    <w:lsdException w:name="Light Shading" w:uiPriority="60"/>
-    <w:lsdException w:name="Light List" w:uiPriority="61"/>
-    <w:lsdException w:name="Light Grid" w:uiPriority="62"/>
-    <w:lsdException w:name="Medium Shading 1" w:uiPriority="63"/>
-    <w:lsdException w:name="Medium Shading 2" w:uiPriority="64"/>
-    <w:lsdException w:name="Medium List 1" w:uiPriority="65"/>
-    <w:lsdException w:name="Medium List 2" w:uiPriority="66"/>
-    <w:lsdException w:name="Medium Grid 1" w:uiPriority="67"/>
-    <w:lsdException w:name="Medium Grid 2" w:uiPriority="68"/>
-    <w:lsdException w:name="Medium Grid 3" w:uiPriority="69"/>
-    <w:lsdException w:name="Dark List" w:uiPriority="70"/>
-    <w:lsdException w:name="Colorful Shading" w:uiPriority="71"/>
-    <w:lsdException w:name="Colorful List" w:uiPriority="72"/>
-    <w:lsdException w:name="Colorful Grid" w:uiPriority="73"/>
-    <w:lsdException w:name="Light Shading Accent 1" w:uiPriority="60"/>
-    <w:lsdException w:name="Light List Accent 1" w:uiPriority="61"/>
-    <w:lsdException w:name="Light Grid Accent 1" w:uiPriority="62"/>
-    <w:lsdException w:name="Medium Shading 1 Accent 1" w:uiPriority="63"/>
-    <w:lsdException w:name="Medium Shading 2 Accent 1" w:uiPriority="64"/>
-    <w:lsdException w:name="Medium List 1 Accent 1" w:uiPriority="65"/>
-    <w:lsdException w:name="Revision" w:semiHidden="1"/>
-    <w:lsdException w:name="List Paragraph" w:uiPriority="34" w:qFormat="1"/>
-    <w:lsdException w:name="Quote" w:uiPriority="29" w:qFormat="1"/>
-    <w:lsdException w:name="Intense Quote" w:uiPriority="30" w:qFormat="1"/>
-    <w:lsdException w:name="Medium List 2 Accent 1" w:uiPriority="66"/>
-    <w:lsdException w:name="Medium Grid 1 Accent 1" w:uiPriority="67"/>
-    <w:lsdException w:name="Medium Grid 2 Accent 1" w:uiPriority="68"/>
-    <w:lsdException w:name="Medium Grid 3 Accent 1" w:uiPriority="69"/>
-    <w:lsdException w:name="Dark List Accent 1" w:uiPriority="70"/>
-    <w:lsdException w:name="Colorful Shading Accent 1" w:uiPriority="71"/>
-    <w:lsdException w:name="Colorful List Accent 1" w:uiPriority="72"/>
-    <w:lsdException w:name="Colorful Grid Accent 1" w:uiPriority="73"/>
-    <w:lsdException w:name="Light Shading Accent 2" w:uiPriority="60"/>
-    <w:lsdException w:name="Light List Accent 2" w:uiPriority="61"/>
-    <w:lsdException w:name="Light Grid Accent 2" w:uiPriority="62"/>
-    <w:lsdException w:name="Medium Shading 1 Accent 2" w:uiPriority="63"/>
-    <w:lsdException w:name="Medium Shading 2 Accent 2" w:uiPriority="64"/>
-    <w:lsdException w:name="Medium List 1 Accent 2" w:uiPriority="65"/>
-    <w:lsdException w:name="Medium List 2 Accent 2" w:uiPriority="66"/>
-    <w:lsdException w:name="Medium Grid 1 Accent 2" w:uiPriority="67"/>
-    <w:lsdException w:name="Medium Grid 2 Accent 2" w:uiPriority="68"/>
-    <w:lsdException w:name="Medium Grid 3 Accent 2" w:uiPriority="69"/>
-    <w:lsdException w:name="Dark List Accent 2" w:uiPriority="70"/>
-    <w:lsdException w:name="Colorful Shading Accent 2" w:uiPriority="71"/>
-    <w:lsdException w:name="Colorful List Accent 2" w:uiPriority="72"/>
-    <w:lsdException w:name="Colorful Grid Accent 2" w:uiPriority="73"/>
-    <w:lsdException w:name="Light Shading Accent 3" w:uiPriority="60"/>
-    <w:lsdException w:name="Light List Accent 3" w:uiPriority="61"/>
-    <w:lsdException w:name="Light Grid Accent 3" w:uiPriority="62"/>
-    <w:lsdException w:name="Medium Shading 1 Accent 3" w:uiPriority="63"/>
-    <w:lsdException w:name="Medium Shading 2 Accent 3" w:uiPriority="64"/>
-    <w:lsdException w:name="Medium List 1 Accent 3" w:uiPriority="65"/>
-    <w:lsdException w:name="Medium List 2 Accent 3" w:uiPriority="66"/>
-    <w:lsdException w:name="Medium Grid 1 Accent 3" w:uiPriority="67"/>
-    <w:lsdException w:name="Medium Grid 2 Accent 3" w:uiPriority="68"/>
-    <w:lsdException w:name="Medium Grid 3 Accent 3" w:uiPriority="69"/>
-    <w:lsdException w:name="Dark List Accent 3" w:uiPriority="70"/>
-    <w:lsdException w:name="Colorful Shading Accent 3" w:uiPriority="71"/>
-    <w:lsdException w:name="Colorful List Accent 3" w:uiPriority="72"/>
-    <w:lsdException w:name="Colorful Grid Accent 3" w:uiPriority="73"/>
-    <w:lsdException w:name="Light Shading Accent 4" w:uiPriority="60"/>
-    <w:lsdException w:name="Light List Accent 4" w:uiPriority="61"/>
-    <w:lsdException w:name="Light Grid Accent 4" w:uiPriority="62"/>
-    <w:lsdException w:name="Medium Shading 1 Accent 4" w:uiPriority="63"/>
-    <w:lsdException w:name="Medium Shading 2 Accent 4" w:uiPriority="64"/>
-    <w:lsdException w:name="Medium List 1 Accent 4" w:uiPriority="65"/>
-    <w:lsdException w:name="Medium List 2 Accent 4" w:uiPriority="66"/>
-    <w:lsdException w:name="Medium Grid 1 Accent 4" w:uiPriority="67"/>
-    <w:lsdException w:name="Medium Grid 2 Accent 4" w:uiPriority="68"/>
-    <w:lsdException w:name="Medium Grid 3 Accent 4" w:uiPriority="69"/>
-    <w:lsdException w:name="Dark List Accent 4" w:uiPriority="70"/>
-    <w:lsdException w:name="Colorful Shading Accent 4" w:uiPriority="71"/>
-    <w:lsdException w:name="Colorful List Accent 4" w:uiPriority="72"/>
-    <w:lsdException w:name="Colorful Grid Accent 4" w:uiPriority="73"/>
-    <w:lsdException w:name="Light Shading Accent 5" w:uiPriority="60"/>
-    <w:lsdException w:name="Light List Accent 5" w:uiPriority="61"/>
-    <w:lsdException w:name="Light Grid Accent 5" w:uiPriority="62"/>
-    <w:lsdException w:name="Medium Shading 1 Accent 5" w:uiPriority="63"/>
-    <w:lsdException w:name="Medium Shading 2 Accent 5" w:uiPriority="64"/>
-    <w:lsdException w:name="Medium List 1 Accent 5" w:uiPriority="65"/>
-    <w:lsdException w:name="Medium List 2 Accent 5" w:uiPriority="66"/>
-    <w:lsdException w:name="Medium Grid 1 Accent 5" w:uiPriority="67"/>
-    <w:lsdException w:name="Medium Grid 2 Accent 5" w:uiPriority="68"/>
-    <w:lsdException w:name="Medium Grid 3 Accent 5" w:uiPriority="69"/>
-    <w:lsdException w:name="Dark List Accent 5" w:uiPriority="70"/>
-    <w:lsdException w:name="Colorful Shading Accent 5" w:uiPriority="71"/>
-    <w:lsdException w:name="Colorful List Accent 5" w:uiPriority="72"/>
-    <w:lsdException w:name="Colorful Grid Accent 5" w:uiPriority="73"/>
-    <w:lsdException w:name="Light Shading Accent 6" w:uiPriority="60"/>
-    <w:lsdException w:name="Light List Accent 6" w:uiPriority="61"/>
-    <w:lsdException w:name="Light Grid Accent 6" w:uiPriority="62"/>
-    <w:lsdException w:name="Medium Shading 1 Accent 6" w:uiPriority="63"/>
-    <w:lsdException w:name="Medium Shading 2 Accent 6" w:uiPriority="64"/>
-    <w:lsdException w:name="Medium List 1 Accent 6" w:uiPriority="65"/>
-    <w:lsdException w:name="Medium List 2 Accent 6" w:uiPriority="66"/>
-    <w:lsdException w:name="Medium Grid 1 Accent 6" w:uiPriority="67"/>
-    <w:lsdException w:name="Medium Grid 2 Accent 6" w:uiPriority="68"/>
-    <w:lsdException w:name="Medium Grid 3 Accent 6" w:uiPriority="69"/>
-    <w:lsdException w:name="Dark List Accent 6" w:uiPriority="70"/>
-    <w:lsdException w:name="Colorful Shading Accent 6" w:uiPriority="71"/>
-    <w:lsdException w:name="Colorful List Accent 6" w:uiPriority="72"/>
-    <w:lsdException w:name="Colorful Grid Accent 6" w:uiPriority="73"/>
-    <w:lsdException w:name="Subtle Emphasis" w:uiPriority="19" w:qFormat="1"/>
-    <w:lsdException w:name="Intense Emphasis" w:uiPriority="21" w:qFormat="1"/>
-    <w:lsdException w:name="Subtle Reference" w:uiPriority="31" w:qFormat="1"/>
-    <w:lsdException w:name="Intense Reference" w:uiPriority="32" w:qFormat="1"/>
-    <w:lsdException w:name="Book Title" w:uiPriority="33" w:qFormat="1"/>
-    <w:lsdException w:name="Bibliography" w:semiHidden="1" w:uiPriority="37" w:unhideWhenUsed="1"/>
-    <w:lsdException w:name="TOC Heading" w:semiHidden="1" w:uiPriority="39" w:unhideWhenUsed="1" w:qFormat="1"/>
-    <w:lsdException w:name="Plain Table 1" w:uiPriority="41"/>
-    <w:lsdException w:name="Plain Table 2" w:uiPriority="42"/>
-    <w:lsdException w:name="Plain Table 3" w:uiPriority="43"/>
-    <w:lsdException w:name="Plain Table 4" w:uiPriority="44"/>
-    <w:lsdException w:name="Plain Table 5" w:uiPriority="45"/>
-    <w:lsdException w:name="Grid Table Light" w:uiPriority="40"/>
-    <w:lsdException w:name="Grid Table 1 Light" w:uiPriority="46"/>
-    <w:lsdException w:name="Grid Table 2" w:uiPriority="47"/>
-    <w:lsdException w:name="Grid Table 3" w:uiPriority="48"/>
-    <w:lsdException w:name="Grid Table 4" w:uiPriority="49"/>
-    <w:lsdException w:name="Grid Table 5 Dark" w:uiPriority="50"/>
-    <w:lsdException w:name="Grid Table 6 Colorful" w:uiPriority="51"/>
-    <w:lsdException w:name="Grid Table 7 Colorful" w:uiPriority="52"/>
-    <w:lsdException w:name="Grid Table 1 Light Accent 1" w:uiPriority="46"/>
-    <w:lsdException w:name="Grid Table 2 Accent 1" w:uiPriority="47"/>
-    <w:lsdException w:name="Grid Table 3 Accent 1" w:uiPriority="48"/>
-    <w:lsdException w:name="Grid Table 4 Accent 1" w:uiPriority="49"/>
-    <w:lsdException w:name="Grid Table 5 Dark Accent 1" w:uiPriority="50"/>
-    <w:lsdException w:name="Grid Table 6 Colorful Accent 1" w:uiPriority="51"/>
-    <w:lsdException w:name="Grid Table 7 Colorful Accent 1" w:uiPriority="52"/>
-    <w:lsdException w:name="Grid Table 1 Light Accent 2" w:uiPriority="46"/>
-    <w:lsdException w:name="Grid Table 2 Accent 2" w:uiPriority="47"/>
-    <w:lsdException w:name="Grid Table 3 Accent 2" w:uiPriority="48"/>
-    <w:lsdException w:name="Grid Table 4 Accent 2" w:uiPriority="49"/>
-    <w:lsdException w:name="Grid Table 5 Dark Accent 2" w:uiPriority="50"/>
-    <w:lsdException w:name="Grid Table 6 Colorful Accent 2" w:uiPriority="51"/>
-    <w:lsdException w:name="Grid Table 7 Colorful Accent 2" w:uiPriority="52"/>
-    <w:lsdException w:name="Grid Table 1 Light Accent 3" w:uiPriority="46"/>
-    <w:lsdException w:name="Grid Table 2 Accent 3" w:uiPriority="47"/>
-    <w:lsdException w:name="Grid Table 3 Accent 3" w:uiPriority="48"/>
-    <w:lsdException w:name="Grid Table 4 Accent 3" w:uiPriority="49"/>
-    <w:lsdException w:name="Grid Table 5 Dark Accent 3" w:uiPriority="50"/>
-    <w:lsdException w:name="Grid Table 6 Colorful Accent 3" w:uiPriority="51"/>
-    <w:lsdException w:name="Grid Table 7 Colorful Accent 3" w:uiPriority="52"/>
-    <w:lsdException w:name="Grid Table 1 Light Accent 4" w:uiPriority="46"/>
-    <w:lsdException w:name="Grid Table 2 Accent 4" w:uiPriority="47"/>
-    <w:lsdException w:name="Grid Table 3 Accent 4" w:uiPriority="48"/>
-    <w:lsdException w:name="Grid Table 4 Accent 4" w:uiPriority="49"/>
-    <w:lsdException w:name="Grid Table 5 Dark Accent 4" w:uiPriority="50"/>
-    <w:lsdException w:name="Grid Table 6 Colorful Accent 4" w:uiPriority="51"/>
-    <w:lsdException w:name="Grid Table 7 Colorful Accent 4" w:uiPriority="52"/>
-    <w:lsdException w:name="Grid Table 1 Light Accent 5" w:uiPriority="46"/>
-    <w:lsdException w:name="Grid Table 2 Accent 5" w:uiPriority="47"/>
-    <w:lsdException w:name="Grid Table 3 Accent 5" w:uiPriority="48"/>
-    <w:lsdException w:name="Grid Table 4 Accent 5" w:uiPriority="49"/>
-    <w:lsdException w:name="Grid Table 5 Dark Accent 5" w:uiPriority="50"/>
-    <w:lsdException w:name="Grid Table 6 Colorful Accent 5" w:uiPriority="51"/>
-    <w:lsdException w:name="Grid Table 7 Colorful Accent 5" w:uiPriority="52"/>
-    <w:lsdException w:name="Grid Table 1 Light Accent 6" w:uiPriority="46"/>
-    <w:lsdException w:name="Grid Table 2 Accent 6" w:uiPriority="47"/>
-    <w:lsdException w:name="Grid Table 3 Accent 6" w:uiPriority="48"/>
-    <w:lsdException w:name="Grid Table 4 Accent 6" w:uiPriority="49"/>
-    <w:lsdException w:name="Grid Table 5 Dark Accent 6" w:uiPriority="50"/>
-    <w:lsdException w:name="Grid Table 6 Colorful Accent 6" w:uiPriority="51"/>
-    <w:lsdException w:name="Grid Table 7 Colorful Accent 6" w:uiPriority="52"/>
-    <w:lsdException w:name="List Table 1 Light" w:uiPriority="46"/>
-    <w:lsdException w:name="List Table 2" w:uiPriority="47"/>
-    <w:lsdException w:name="List Table 3" w:uiPriority="48"/>
-    <w:lsdException w:name="List Table 4" w:uiPriority="49"/>
-    <w:lsdException w:name="List Table 5 Dark" w:uiPriority="50"/>
-    <w:lsdException w:name="List Table 6 Colorful" w:uiPriority="51"/>
-    <w:lsdException w:name="List Table 7 Colorful" w:uiPriority="52"/>
-    <w:lsdException w:name="List Table 1 Light Accent 1" w:uiPriority="46"/>
-    <w:lsdException w:name="List Table 2 Accent 1" w:uiPriority="47"/>
-    <w:lsdException w:name="List Table 3 Accent 1" w:uiPriority="48"/>
-    <w:lsdException w:name="List Table 4 Accent 1" w:uiPriority="49"/>
-    <w:lsdException w:name="List Table 5 Dark Accent 1" w:uiPriority="50"/>
-    <w:lsdException w:name="List Table 6 Colorful Accent 1" w:uiPriority="51"/>
-    <w:lsdException w:name="List Table 7 Colorful Accent 1" w:uiPriority="52"/>
-    <w:lsdException w:name="List Table 1 Light Accent 2" w:uiPriority="46"/>
-    <w:lsdException w:name="List Table 2 Accent 2" w:uiPriority="47"/>
-    <w:lsdException w:name="List Table 3 Accent 2" w:uiPriority="48"/>
-    <w:lsdException w:name="List Table 4 Accent 2" w:uiPriority="49"/>
-    <w:lsdException w:name="List Table 5 Dark Accent 2" w:uiPriority="50"/>
-    <w:lsdException w:name="List Table 6 Colorful Accent 2" w:uiPriority="51"/>
-    <w:lsdException w:name="List Table 7 Colorful Accent 2" w:uiPriority="52"/>
-    <w:lsdException w:name="List Table 1 Light Accent 3" w:uiPriority="46"/>
-    <w:lsdException w:name="List Table 2 Accent 3" w:uiPriority="47"/>
-    <w:lsdException w:name="List Table 3 Accent 3" w:uiPriority="48"/>
-    <w:lsdException w:name="List Table 4 Accent 3" w:uiPriority="49"/>
-    <w:lsdException w:name="List Table 5 Dark Accent 3" w:uiPriority="50"/>
-    <w:lsdException w:name="List Table 6 Colorful Accent 3" w:uiPriority="51"/>
-    <w:lsdException w:name="List Table 7 Colorful Accent 3" w:uiPriority="52"/>
-    <w:lsdException w:name="List Table 1 Light Accent 4" w:uiPriority="46"/>
-    <w:lsdException w:name="List Table 2 Accent 4" w:uiPriority="47"/>
-    <w:lsdException w:name="List Table 3 Accent 4" w:uiPriority="48"/>
-    <w:lsdException w:name="List Table 4 Accent 4" w:uiPriority="49"/>
-    <w:lsdException w:name="List Table 5 Dark Accent 4" w:uiPriority="50"/>
-    <w:lsdException w:name="List Table 6 Colorful Accent 4" w:uiPriority="51"/>
-    <w:lsdException w:name="List Table 7 Colorful Accent 4" w:uiPriority="52"/>
-    <w:lsdException w:name="List Table 1 Light Accent 5" w:uiPriority="46"/>
-    <w:lsdException w:name="List Table 2 Accent 5" w:uiPriority="47"/>
-    <w:lsdException w:name="List Table 3 Accent 5" w:uiPriority="48"/>
-    <w:lsdException w:name="List Table 4 Accent 5" w:uiPriority="49"/>
-    <w:lsdException w:name="List Table 5 Dark Accent 5" w:uiPriority="50"/>
-    <w:lsdException w:name="List Table 6 Colorful Accent 5" w:uiPriority="51"/>
-    <w:lsdException w:name="List Table 7 Colorful Accent 5" w:uiPriority="52"/>
-    <w:lsdException w:name="List Table 1 Light Accent 6" w:uiPriority="46"/>
-    <w:lsdException w:name="List Table 2 Accent 6" w:uiPriority="47"/>
-    <w:lsdException w:name="List Table 3 Accent 6" w:uiPriority="48"/>
-    <w:lsdException w:name="List Table 4 Accent 6" w:uiPriority="49"/>
-    <w:lsdException w:name="List Table 5 Dark Accent 6" w:uiPriority="50"/>
-    <w:lsdException w:name="List Table 6 Colorful Accent 6" w:uiPriority="51"/>
-    <w:lsdException w:name="List Table 7 Colorful Accent 6" w:uiPriority="52"/>
+  <w:latentStyles w:defLockedState="0" w:defUIPriority="99" w:defSemiHidden="1" w:defUnhideWhenUsed="1" w:defQFormat="0" w:count="267">
+    <w:lsdException w:name="Normal" w:semiHidden="0" w:uiPriority="0" w:unhideWhenUsed="0" w:qFormat="1"/>
+    <w:lsdException w:name="heading 1" w:semiHidden="0" w:uiPriority="9" w:unhideWhenUsed="0" w:qFormat="1"/>
+    <w:lsdException w:name="heading 2" w:uiPriority="9" w:qFormat="1"/>
+    <w:lsdException w:name="heading 3" w:uiPriority="9" w:qFormat="1"/>
+    <w:lsdException w:name="heading 4" w:uiPriority="9" w:qFormat="1"/>
+    <w:lsdException w:name="heading 5" w:uiPriority="9" w:qFormat="1"/>
+    <w:lsdException w:name="heading 6" w:uiPriority="9" w:qFormat="1"/>
+    <w:lsdException w:name="heading 7" w:uiPriority="9" w:qFormat="1"/>
+    <w:lsdException w:name="heading 8" w:uiPriority="9" w:qFormat="1"/>
+    <w:lsdException w:name="heading 9" w:uiPriority="9" w:qFormat="1"/>
+    <w:lsdException w:name="toc 1" w:uiPriority="39"/>
+    <w:lsdException w:name="toc 2" w:uiPriority="39"/>
+    <w:lsdException w:name="toc 3" w:uiPriority="39"/>
+    <w:lsdException w:name="toc 4" w:uiPriority="39"/>
+    <w:lsdException w:name="toc 5" w:uiPriority="39"/>
+    <w:lsdException w:name="toc 6" w:uiPriority="39"/>
+    <w:lsdException w:name="toc 7" w:uiPriority="39"/>
+    <w:lsdException w:name="toc 8" w:uiPriority="39"/>
+    <w:lsdException w:name="toc 9" w:uiPriority="39"/>
+    <w:lsdException w:name="caption" w:uiPriority="35" w:qFormat="1"/>
+    <w:lsdException w:name="Title" w:semiHidden="0" w:uiPriority="10" w:unhideWhenUsed="0" w:qFormat="1"/>
+    <w:lsdException w:name="Default Paragraph Font" w:uiPriority="1"/>
+    <w:lsdException w:name="Subtitle" w:semiHidden="0" w:uiPriority="11" w:unhideWhenUsed="0" w:qFormat="1"/>
+    <w:lsdException w:name="Strong" w:semiHidden="0" w:uiPriority="22" w:unhideWhenUsed="0" w:qFormat="1"/>
+    <w:lsdException w:name="Emphasis" w:semiHidden="0" w:uiPriority="20" w:unhideWhenUsed="0" w:qFormat="1"/>
+    <w:lsdException w:name="Table Grid" w:semiHidden="0" w:uiPriority="39" w:unhideWhenUsed="0"/>
+    <w:lsdException w:name="Placeholder Text" w:unhideWhenUsed="0"/>
+    <w:lsdException w:name="No Spacing" w:semiHidden="0" w:uiPriority="1" w:unhideWhenUsed="0" w:qFormat="1"/>
+    <w:lsdException w:name="Light Shading" w:semiHidden="0" w:uiPriority="60" w:unhideWhenUsed="0"/>
+    <w:lsdException w:name="Light List" w:semiHidden="0" w:uiPriority="61" w:unhideWhenUsed="0"/>
+    <w:lsdException w:name="Light Grid" w:semiHidden="0" w:uiPriority="62" w:unhideWhenUsed="0"/>
+    <w:lsdException w:name="Medium Shading 1" w:semiHidden="0" w:uiPriority="63" w:unhideWhenUsed="0"/>
+    <w:lsdException w:name="Medium Shading 2" w:semiHidden="0" w:uiPriority="64" w:unhideWhenUsed="0"/>
+    <w:lsdException w:name="Medium List 1" w:semiHidden="0" w:uiPriority="65" w:unhideWhenUsed="0"/>
+    <w:lsdException w:name="Medium List 2" w:semiHidden="0" w:uiPriority="66" w:unhideWhenUsed="0"/>
+    <w:lsdException w:name="Medium Grid 1" w:semiHidden="0" w:uiPriority="67" w:unhideWhenUsed="0"/>
+    <w:lsdException w:name="Medium Grid 2" w:semiHidden="0" w:uiPriority="68" w:unhideWhenUsed="0"/>
+    <w:lsdException w:name="Medium Grid 3" w:semiHidden="0" w:uiPriority="69" w:unhideWhenUsed="0"/>
+    <w:lsdException w:name="Dark List" w:semiHidden="0" w:uiPriority="70" w:unhideWhenUsed="0"/>
+    <w:lsdException w:name="Colorful Shading" w:semiHidden="0" w:uiPriority="71" w:unhideWhenUsed="0"/>
+    <w:lsdException w:name="Colorful List" w:semiHidden="0" w:uiPriority="72" w:unhideWhenUsed="0"/>
+    <w:lsdException w:name="Colorful Grid" w:semiHidden="0" w:uiPriority="73" w:unhideWhenUsed="0"/>
+    <w:lsdException w:name="Light Shading Accent 1" w:semiHidden="0" w:uiPriority="60" w:unhideWhenUsed="0"/>
+    <w:lsdException w:name="Light List Accent 1" w:semiHidden="0" w:uiPriority="61" w:unhideWhenUsed="0"/>
+    <w:lsdException w:name="Light Grid Accent 1" w:semiHidden="0" w:uiPriority="62" w:unhideWhenUsed="0"/>
+    <w:lsdException w:name="Medium Shading 1 Accent 1" w:semiHidden="0" w:uiPriority="63" w:unhideWhenUsed="0"/>
+    <w:lsdException w:name="Medium Shading 2 Accent 1" w:semiHidden="0" w:uiPriority="64" w:unhideWhenUsed="0"/>
+    <w:lsdException w:name="Medium List 1 Accent 1" w:semiHidden="0" w:uiPriority="65" w:unhideWhenUsed="0"/>
+    <w:lsdException w:name="Revision" w:unhideWhenUsed="0"/>
+    <w:lsdException w:name="List Paragraph" w:semiHidden="0" w:uiPriority="34" w:unhideWhenUsed="0" w:qFormat="1"/>
+    <w:lsdException w:name="Quote" w:semiHidden="0" w:uiPriority="29" w:unhideWhenUsed="0" w:qFormat="1"/>
+    <w:lsdException w:name="Intense Quote" w:semiHidden="0" w:uiPriority="30" w:unhideWhenUsed="0" w:qFormat="1"/>
+    <w:lsdException w:name="Medium List 2 Accent 1" w:semiHidden="0" w:uiPriority="66" w:unhideWhenUsed="0"/>
+    <w:lsdException w:name="Medium Grid 1 Accent 1" w:semiHidden="0" w:uiPriority="67" w:unhideWhenUsed="0"/>
+    <w:lsdException w:name="Medium Grid 2 Accent 1" w:semiHidden="0" w:uiPriority="68" w:unhideWhenUsed="0"/>
+    <w:lsdException w:name="Medium Grid 3 Accent 1" w:semiHidden="0" w:uiPriority="69" w:unhideWhenUsed="0"/>
+    <w:lsdException w:name="Dark List Accent 1" w:semiHidden="0" w:uiPriority="70" w:unhideWhenUsed="0"/>
+    <w:lsdException w:name="Colorful Shading Accent 1" w:semiHidden="0" w:uiPriority="71" w:unhideWhenUsed="0"/>
+    <w:lsdException w:name="Colorful List Accent 1" w:semiHidden="0" w:uiPriority="72" w:unhideWhenUsed="0"/>
+    <w:lsdException w:name="Colorful Grid Accent 1" w:semiHidden="0" w:uiPriority="73" w:unhideWhenUsed="0"/>
+    <w:lsdException w:name="Light Shading Accent 2" w:semiHidden="0" w:uiPriority="60" w:unhideWhenUsed="0"/>
+    <w:lsdException w:name="Light List Accent 2" w:semiHidden="0" w:uiPriority="61" w:unhideWhenUsed="0"/>
+    <w:lsdException w:name="Light Grid Accent 2" w:semiHidden="0" w:uiPriority="62" w:unhideWhenUsed="0"/>
+    <w:lsdException w:name="Medium Shading 1 Accent 2" w:semiHidden="0" w:uiPriority="63" w:unhideWhenUsed="0"/>
+    <w:lsdException w:name="Medium Shading 2 Accent 2" w:semiHidden="0" w:uiPriority="64" w:unhideWhenUsed="0"/>
+    <w:lsdException w:name="Medium List 1 Accent 2" w:semiHidden="0" w:uiPriority="65" w:unhideWhenUsed="0"/>
+    <w:lsdException w:name="Medium List 2 Accent 2" w:semiHidden="0" w:uiPriority="66" w:unhideWhenUsed="0"/>
+    <w:lsdException w:name="Medium Grid 1 Accent 2" w:semiHidden="0" w:uiPriority="67" w:unhideWhenUsed="0"/>
+    <w:lsdException w:name="Medium Grid 2 Accent 2" w:semiHidden="0" w:uiPriority="68" w:unhideWhenUsed="0"/>
+    <w:lsdException w:name="Medium Grid 3 Accent 2" w:semiHidden="0" w:uiPriority="69" w:unhideWhenUsed="0"/>
+    <w:lsdException w:name="Dark List Accent 2" w:semiHidden="0" w:uiPriority="70" w:unhideWhenUsed="0"/>
+    <w:lsdException w:name="Colorful Shading Accent 2" w:semiHidden="0" w:uiPriority="71" w:unhideWhenUsed="0"/>
+    <w:lsdException w:name="Colorful List Accent 2" w:semiHidden="0" w:uiPriority="72" w:unhideWhenUsed="0"/>
+    <w:lsdException w:name="Colorful Grid Accent 2" w:semiHidden="0" w:uiPriority="73" w:unhideWhenUsed="0"/>
+    <w:lsdException w:name="Light Shading Accent 3" w:semiHidden="0" w:uiPriority="60" w:unhideWhenUsed="0"/>
+    <w:lsdException w:name="Light List Accent 3" w:semiHidden="0" w:uiPriority="61" w:unhideWhenUsed="0"/>
+    <w:lsdException w:name="Light Grid Accent 3" w:semiHidden="0" w:uiPriority="62" w:unhideWhenUsed="0"/>
+    <w:lsdException w:name="Medium Shading 1 Accent 3" w:semiHidden="0" w:uiPriority="63" w:unhideWhenUsed="0"/>
+    <w:lsdException w:name="Medium Shading 2 Accent 3" w:semiHidden="0" w:uiPriority="64" w:unhideWhenUsed="0"/>
+    <w:lsdException w:name="Medium List 1 Accent 3" w:semiHidden="0" w:uiPriority="65" w:unhideWhenUsed="0"/>
+    <w:lsdException w:name="Medium List 2 Accent 3" w:semiHidden="0" w:uiPriority="66" w:unhideWhenUsed="0"/>
+    <w:lsdException w:name="Medium Grid 1 Accent 3" w:semiHidden="0" w:uiPriority="67" w:unhideWhenUsed="0"/>
+    <w:lsdException w:name="Medium Grid 2 Accent 3" w:semiHidden="0" w:uiPriority="68" w:unhideWhenUsed="0"/>
+    <w:lsdException w:name="Medium Grid 3 Accent 3" w:semiHidden="0" w:uiPriority="69" w:unhideWhenUsed="0"/>
+    <w:lsdException w:name="Dark List Accent 3" w:semiHidden="0" w:uiPriority="70" w:unhideWhenUsed="0"/>
+    <w:lsdException w:name="Colorful Shading Accent 3" w:semiHidden="0" w:uiPriority="71" w:unhideWhenUsed="0"/>
+    <w:lsdException w:name="Colorful List Accent 3" w:semiHidden="0" w:uiPriority="72" w:unhideWhenUsed="0"/>
+    <w:lsdException w:name="Colorful Grid Accent 3" w:semiHidden="0" w:uiPriority="73" w:unhideWhenUsed="0"/>
+    <w:lsdException w:name="Light Shading Accent 4" w:semiHidden="0" w:uiPriority="60" w:unhideWhenUsed="0"/>
+    <w:lsdException w:name="Light List Accent 4" w:semiHidden="0" w:uiPriority="61" w:unhideWhenUsed="0"/>
+    <w:lsdException w:name="Light Grid Accent 4" w:semiHidden="0" w:uiPriority="62" w:unhideWhenUsed="0"/>
+    <w:lsdException w:name="Medium Shading 1 Accent 4" w:semiHidden="0" w:uiPriority="63" w:unhideWhenUsed="0"/>
+    <w:lsdException w:name="Medium Shading 2 Accent 4" w:semiHidden="0" w:uiPriority="64" w:unhideWhenUsed="0"/>
+    <w:lsdException w:name="Medium List 1 Accent 4" w:semiHidden="0" w:uiPriority="65" w:unhideWhenUsed="0"/>
+    <w:lsdException w:name="Medium List 2 Accent 4" w:semiHidden="0" w:uiPriority="66" w:unhideWhenUsed="0"/>
+    <w:lsdException w:name="Medium Grid 1 Accent 4" w:semiHidden="0" w:uiPriority="67" w:unhideWhenUsed="0"/>
+    <w:lsdException w:name="Medium Grid 2 Accent 4" w:semiHidden="0" w:uiPriority="68" w:unhideWhenUsed="0"/>
+    <w:lsdException w:name="Medium Grid 3 Accent 4" w:semiHidden="0" w:uiPriority="69" w:unhideWhenUsed="0"/>
+    <w:lsdException w:name="Dark List Accent 4" w:semiHidden="0" w:uiPriority="70" w:unhideWhenUsed="0"/>
+    <w:lsdException w:name="Colorful Shading Accent 4" w:semiHidden="0" w:uiPriority="71" w:unhideWhenUsed="0"/>
+    <w:lsdException w:name="Colorful List Accent 4" w:semiHidden="0" w:uiPriority="72" w:unhideWhenUsed="0"/>
+    <w:lsdException w:name="Colorful Grid Accent 4" w:semiHidden="0" w:uiPriority="73" w:unhideWhenUsed="0"/>
+    <w:lsdException w:name="Light Shading Accent 5" w:semiHidden="0" w:uiPriority="60" w:unhideWhenUsed="0"/>
+    <w:lsdException w:name="Light List Accent 5" w:semiHidden="0" w:uiPriority="61" w:unhideWhenUsed="0"/>
+    <w:lsdException w:name="Light Grid Accent 5" w:semiHidden="0" w:uiPriority="62" w:unhideWhenUsed="0"/>
+    <w:lsdException w:name="Medium Shading 1 Accent 5" w:semiHidden="0" w:uiPriority="63" w:unhideWhenUsed="0"/>
+    <w:lsdException w:name="Medium Shading 2 Accent 5" w:semiHidden="0" w:uiPriority="64" w:unhideWhenUsed="0"/>
+    <w:lsdException w:name="Medium List 1 Accent 5" w:semiHidden="0" w:uiPriority="65" w:unhideWhenUsed="0"/>
+    <w:lsdException w:name="Medium List 2 Accent 5" w:semiHidden="0" w:uiPriority="66" w:unhideWhenUsed="0"/>
+    <w:lsdException w:name="Medium Grid 1 Accent 5" w:semiHidden="0" w:uiPriority="67" w:unhideWhenUsed="0"/>
+    <w:lsdException w:name="Medium Grid 2 Accent 5" w:semiHidden="0" w:uiPriority="68" w:unhideWhenUsed="0"/>
+    <w:lsdException w:name="Medium Grid 3 Accent 5" w:semiHidden="0" w:uiPriority="69" w:unhideWhenUsed="0"/>
+    <w:lsdException w:name="Dark List Accent 5" w:semiHidden="0" w:uiPriority="70" w:unhideWhenUsed="0"/>
+    <w:lsdException w:name="Colorful Shading Accent 5" w:semiHidden="0" w:uiPriority="71" w:unhideWhenUsed="0"/>
+    <w:lsdException w:name="Colorful List Accent 5" w:semiHidden="0" w:uiPriority="72" w:unhideWhenUsed="0"/>
+    <w:lsdException w:name="Colorful Grid Accent 5" w:semiHidden="0" w:uiPriority="73" w:unhideWhenUsed="0"/>
+    <w:lsdException w:name="Light Shading Accent 6" w:semiHidden="0" w:uiPriority="60" w:unhideWhenUsed="0"/>
+    <w:lsdException w:name="Light List Accent 6" w:semiHidden="0" w:uiPriority="61" w:unhideWhenUsed="0"/>
+    <w:lsdException w:name="Light Grid Accent 6" w:semiHidden="0" w:uiPriority="62" w:unhideWhenUsed="0"/>
+    <w:lsdException w:name="Medium Shading 1 Accent 6" w:semiHidden="0" w:uiPriority="63" w:unhideWhenUsed="0"/>
+    <w:lsdException w:name="Medium Shading 2 Accent 6" w:semiHidden="0" w:uiPriority="64" w:unhideWhenUsed="0"/>
+    <w:lsdException w:name="Medium List 1 Accent 6" w:semiHidden="0" w:uiPriority="65" w:unhideWhenUsed="0"/>
+    <w:lsdException w:name="Medium List 2 Accent 6" w:semiHidden="0" w:uiPriority="66" w:unhideWhenUsed="0"/>
+    <w:lsdException w:name="Medium Grid 1 Accent 6" w:semiHidden="0" w:uiPriority="67" w:unhideWhenUsed="0"/>
+    <w:lsdException w:name="Medium Grid 2 Accent 6" w:semiHidden="0" w:uiPriority="68" w:unhideWhenUsed="0"/>
+    <w:lsdException w:name="Medium Grid 3 Accent 6" w:semiHidden="0" w:uiPriority="69" w:unhideWhenUsed="0"/>
+    <w:lsdException w:name="Dark List Accent 6" w:semiHidden="0" w:uiPriority="70" w:unhideWhenUsed="0"/>
+    <w:lsdException w:name="Colorful Shading Accent 6" w:semiHidden="0" w:uiPriority="71" w:unhideWhenUsed="0"/>
+    <w:lsdException w:name="Colorful List Accent 6" w:semiHidden="0" w:uiPriority="72" w:unhideWhenUsed="0"/>
+    <w:lsdException w:name="Colorful Grid Accent 6" w:semiHidden="0" w:uiPriority="73" w:unhideWhenUsed="0"/>
+    <w:lsdException w:name="Subtle Emphasis" w:semiHidden="0" w:uiPriority="19" w:unhideWhenUsed="0" w:qFormat="1"/>
+    <w:lsdException w:name="Intense Emphasis" w:semiHidden="0" w:uiPriority="21" w:unhideWhenUsed="0" w:qFormat="1"/>
+    <w:lsdException w:name="Subtle Reference" w:semiHidden="0" w:uiPriority="31" w:unhideWhenUsed="0" w:qFormat="1"/>
+    <w:lsdException w:name="Intense Reference" w:semiHidden="0" w:uiPriority="32" w:unhideWhenUsed="0" w:qFormat="1"/>
+    <w:lsdException w:name="Book Title" w:semiHidden="0" w:uiPriority="33" w:unhideWhenUsed="0" w:qFormat="1"/>
+    <w:lsdException w:name="Bibliography" w:uiPriority="37"/>
+    <w:lsdException w:name="TOC Heading" w:uiPriority="39" w:qFormat="1"/>
   </w:latentStyles>
   <w:style w:type="paragraph" w:default="1" w:styleId="Normal">
     <w:name w:val="Normal"/>
@@ -2993,7 +3082,7 @@
       <w:color w:val="000000"/>
     </w:rPr>
   </w:style>
-  <w:style w:type="paragraph" w:styleId="Cabealho1">
+  <w:style w:type="paragraph" w:styleId="Heading1">
     <w:name w:val="heading 1"/>
     <w:basedOn w:val="Normal"/>
     <w:next w:val="Normal"/>
@@ -3007,7 +3096,7 @@
       <w:sz w:val="36"/>
     </w:rPr>
   </w:style>
-  <w:style w:type="paragraph" w:styleId="Cabealho2">
+  <w:style w:type="paragraph" w:styleId="Heading2">
     <w:name w:val="heading 2"/>
     <w:basedOn w:val="Normal"/>
     <w:next w:val="Normal"/>
@@ -3021,7 +3110,7 @@
       <w:sz w:val="28"/>
     </w:rPr>
   </w:style>
-  <w:style w:type="paragraph" w:styleId="Cabealho3">
+  <w:style w:type="paragraph" w:styleId="Heading3">
     <w:name w:val="heading 3"/>
     <w:basedOn w:val="Normal"/>
     <w:next w:val="Normal"/>
@@ -3036,7 +3125,7 @@
       <w:sz w:val="24"/>
     </w:rPr>
   </w:style>
-  <w:style w:type="paragraph" w:styleId="Cabealho4">
+  <w:style w:type="paragraph" w:styleId="Heading4">
     <w:name w:val="heading 4"/>
     <w:basedOn w:val="Normal"/>
     <w:next w:val="Normal"/>
@@ -3050,7 +3139,7 @@
       <w:color w:val="666666"/>
     </w:rPr>
   </w:style>
-  <w:style w:type="paragraph" w:styleId="Cabealho5">
+  <w:style w:type="paragraph" w:styleId="Heading5">
     <w:name w:val="heading 5"/>
     <w:basedOn w:val="Normal"/>
     <w:next w:val="Normal"/>
@@ -3065,7 +3154,7 @@
       <w:sz w:val="20"/>
     </w:rPr>
   </w:style>
-  <w:style w:type="paragraph" w:styleId="Cabealho6">
+  <w:style w:type="paragraph" w:styleId="Heading6">
     <w:name w:val="heading 6"/>
     <w:basedOn w:val="Normal"/>
     <w:next w:val="Normal"/>
@@ -3080,13 +3169,13 @@
       <w:sz w:val="20"/>
     </w:rPr>
   </w:style>
-  <w:style w:type="character" w:default="1" w:styleId="Tipodeletrapredefinidodopargrafo">
+  <w:style w:type="character" w:default="1" w:styleId="DefaultParagraphFont">
     <w:name w:val="Default Paragraph Font"/>
     <w:uiPriority w:val="1"/>
     <w:semiHidden/>
     <w:unhideWhenUsed/>
   </w:style>
-  <w:style w:type="table" w:default="1" w:styleId="Tabelanormal">
+  <w:style w:type="table" w:default="1" w:styleId="TableNormal">
     <w:name w:val="Normal Table"/>
     <w:uiPriority w:val="99"/>
     <w:semiHidden/>
@@ -3101,13 +3190,13 @@
       </w:tblCellMar>
     </w:tblPr>
   </w:style>
-  <w:style w:type="numbering" w:default="1" w:styleId="Semlista">
+  <w:style w:type="numbering" w:default="1" w:styleId="NoList">
     <w:name w:val="No List"/>
     <w:uiPriority w:val="99"/>
     <w:semiHidden/>
     <w:unhideWhenUsed/>
   </w:style>
-  <w:style w:type="paragraph" w:styleId="Ttulo">
+  <w:style w:type="paragraph" w:styleId="Title">
     <w:name w:val="Title"/>
     <w:basedOn w:val="Normal"/>
     <w:next w:val="Normal"/>
@@ -3120,7 +3209,7 @@
       <w:sz w:val="72"/>
     </w:rPr>
   </w:style>
-  <w:style w:type="paragraph" w:styleId="Subttulo">
+  <w:style w:type="paragraph" w:styleId="Subtitle">
     <w:name w:val="Subtitle"/>
     <w:basedOn w:val="Normal"/>
     <w:next w:val="Normal"/>
@@ -3135,10 +3224,10 @@
       <w:sz w:val="48"/>
     </w:rPr>
   </w:style>
-  <w:style w:type="paragraph" w:styleId="Cabealho">
+  <w:style w:type="paragraph" w:styleId="Header">
     <w:name w:val="header"/>
     <w:basedOn w:val="Normal"/>
-    <w:link w:val="CabealhoCarter"/>
+    <w:link w:val="HeaderChar"/>
     <w:uiPriority w:val="99"/>
     <w:unhideWhenUsed/>
     <w:rsid w:val="00475708"/>
@@ -3150,10 +3239,10 @@
       <w:spacing w:line="240" w:lineRule="auto"/>
     </w:pPr>
   </w:style>
-  <w:style w:type="character" w:customStyle="1" w:styleId="CabealhoCarter">
-    <w:name w:val="Cabeçalho Caráter"/>
-    <w:basedOn w:val="Tipodeletrapredefinidodopargrafo"/>
-    <w:link w:val="Cabealho"/>
+  <w:style w:type="character" w:customStyle="1" w:styleId="HeaderChar">
+    <w:name w:val="Header Char"/>
+    <w:basedOn w:val="DefaultParagraphFont"/>
+    <w:link w:val="Header"/>
     <w:uiPriority w:val="99"/>
     <w:rsid w:val="00475708"/>
     <w:rPr>
@@ -3161,10 +3250,10 @@
       <w:color w:val="000000"/>
     </w:rPr>
   </w:style>
-  <w:style w:type="paragraph" w:styleId="Rodap">
+  <w:style w:type="paragraph" w:styleId="Footer">
     <w:name w:val="footer"/>
     <w:basedOn w:val="Normal"/>
-    <w:link w:val="RodapCarter"/>
+    <w:link w:val="FooterChar"/>
     <w:uiPriority w:val="99"/>
     <w:unhideWhenUsed/>
     <w:rsid w:val="00475708"/>
@@ -3176,10 +3265,10 @@
       <w:spacing w:line="240" w:lineRule="auto"/>
     </w:pPr>
   </w:style>
-  <w:style w:type="character" w:customStyle="1" w:styleId="RodapCarter">
-    <w:name w:val="Rodapé Caráter"/>
-    <w:basedOn w:val="Tipodeletrapredefinidodopargrafo"/>
-    <w:link w:val="Rodap"/>
+  <w:style w:type="character" w:customStyle="1" w:styleId="FooterChar">
+    <w:name w:val="Footer Char"/>
+    <w:basedOn w:val="DefaultParagraphFont"/>
+    <w:link w:val="Footer"/>
     <w:uiPriority w:val="99"/>
     <w:rsid w:val="00475708"/>
     <w:rPr>
@@ -3187,7 +3276,7 @@
       <w:color w:val="000000"/>
     </w:rPr>
   </w:style>
-  <w:style w:type="paragraph" w:styleId="PargrafodaLista">
+  <w:style w:type="paragraph" w:styleId="ListParagraph">
     <w:name w:val="List Paragraph"/>
     <w:basedOn w:val="Normal"/>
     <w:uiPriority w:val="34"/>
@@ -3197,6 +3286,196 @@
       <w:ind w:left="720"/>
       <w:contextualSpacing/>
     </w:pPr>
+  </w:style>
+</w:styles>
+</file>
+
+<file path=word/stylesWithEffects.xml><?xml version="1.0" encoding="utf-8"?>
+<w:styles xmlns:wpc="http://schemas.microsoft.com/office/word/2010/wordprocessingCanvas" xmlns:mc="http://schemas.openxmlformats.org/markup-compatibility/2006" xmlns:o="urn:schemas-microsoft-com:office:office" xmlns:r="http://schemas.openxmlformats.org/officeDocument/2006/relationships" xmlns:m="http://schemas.openxmlformats.org/officeDocument/2006/math" xmlns:v="urn:schemas-microsoft-com:vml" xmlns:wp14="http://schemas.microsoft.com/office/word/2010/wordprocessingDrawing" xmlns:wp="http://schemas.openxmlformats.org/drawingml/2006/wordprocessingDrawing" xmlns:w10="urn:schemas-microsoft-com:office:word" xmlns:w="http://schemas.openxmlformats.org/wordprocessingml/2006/main" xmlns:w14="http://schemas.microsoft.com/office/word/2010/wordml" xmlns:wpg="http://schemas.microsoft.com/office/word/2010/wordprocessingGroup" xmlns:wpi="http://schemas.microsoft.com/office/word/2010/wordprocessingInk" xmlns:wne="http://schemas.microsoft.com/office/word/2006/wordml" xmlns:wps="http://schemas.microsoft.com/office/word/2010/wordprocessingShape" mc:Ignorable="w14 wp14">
+  <w:docDefaults>
+    <w:rPrDefault>
+      <w:rPr>
+        <w:rFonts w:asciiTheme="minorHAnsi" w:eastAsiaTheme="minorEastAsia" w:hAnsiTheme="minorHAnsi" w:cstheme="minorBidi"/>
+        <w:sz w:val="22"/>
+        <w:szCs w:val="22"/>
+        <w:lang w:val="en-US" w:eastAsia="en-US" w:bidi="ar-SA"/>
+      </w:rPr>
+    </w:rPrDefault>
+    <w:pPrDefault>
+      <w:pPr>
+        <w:spacing w:after="200" w:line="276" w:lineRule="auto"/>
+      </w:pPr>
+    </w:pPrDefault>
+  </w:docDefaults>
+  <w:latentStyles w:defLockedState="0" w:defUIPriority="99" w:defSemiHidden="1" w:defUnhideWhenUsed="1" w:defQFormat="0" w:count="267">
+    <w:lsdException w:name="Normal" w:semiHidden="0" w:uiPriority="0" w:unhideWhenUsed="0" w:qFormat="1"/>
+    <w:lsdException w:name="heading 1" w:semiHidden="0" w:uiPriority="9" w:unhideWhenUsed="0" w:qFormat="1"/>
+    <w:lsdException w:name="heading 2" w:uiPriority="9" w:qFormat="1"/>
+    <w:lsdException w:name="heading 3" w:uiPriority="9" w:qFormat="1"/>
+    <w:lsdException w:name="heading 4" w:uiPriority="9" w:qFormat="1"/>
+    <w:lsdException w:name="heading 5" w:uiPriority="9" w:qFormat="1"/>
+    <w:lsdException w:name="heading 6" w:uiPriority="9" w:qFormat="1"/>
+    <w:lsdException w:name="heading 7" w:uiPriority="9" w:qFormat="1"/>
+    <w:lsdException w:name="heading 8" w:uiPriority="9" w:qFormat="1"/>
+    <w:lsdException w:name="heading 9" w:uiPriority="9" w:qFormat="1"/>
+    <w:lsdException w:name="toc 1" w:uiPriority="39"/>
+    <w:lsdException w:name="toc 2" w:uiPriority="39"/>
+    <w:lsdException w:name="toc 3" w:uiPriority="39"/>
+    <w:lsdException w:name="toc 4" w:uiPriority="39"/>
+    <w:lsdException w:name="toc 5" w:uiPriority="39"/>
+    <w:lsdException w:name="toc 6" w:uiPriority="39"/>
+    <w:lsdException w:name="toc 7" w:uiPriority="39"/>
+    <w:lsdException w:name="toc 8" w:uiPriority="39"/>
+    <w:lsdException w:name="toc 9" w:uiPriority="39"/>
+    <w:lsdException w:name="caption" w:uiPriority="35" w:qFormat="1"/>
+    <w:lsdException w:name="Title" w:semiHidden="0" w:uiPriority="10" w:unhideWhenUsed="0" w:qFormat="1"/>
+    <w:lsdException w:name="Default Paragraph Font" w:uiPriority="1"/>
+    <w:lsdException w:name="Subtitle" w:semiHidden="0" w:uiPriority="11" w:unhideWhenUsed="0" w:qFormat="1"/>
+    <w:lsdException w:name="Strong" w:semiHidden="0" w:uiPriority="22" w:unhideWhenUsed="0" w:qFormat="1"/>
+    <w:lsdException w:name="Emphasis" w:semiHidden="0" w:uiPriority="20" w:unhideWhenUsed="0" w:qFormat="1"/>
+    <w:lsdException w:name="Table Grid" w:semiHidden="0" w:uiPriority="59" w:unhideWhenUsed="0"/>
+    <w:lsdException w:name="Placeholder Text" w:unhideWhenUsed="0"/>
+    <w:lsdException w:name="No Spacing" w:semiHidden="0" w:uiPriority="1" w:unhideWhenUsed="0" w:qFormat="1"/>
+    <w:lsdException w:name="Light Shading" w:semiHidden="0" w:uiPriority="60" w:unhideWhenUsed="0"/>
+    <w:lsdException w:name="Light List" w:semiHidden="0" w:uiPriority="61" w:unhideWhenUsed="0"/>
+    <w:lsdException w:name="Light Grid" w:semiHidden="0" w:uiPriority="62" w:unhideWhenUsed="0"/>
+    <w:lsdException w:name="Medium Shading 1" w:semiHidden="0" w:uiPriority="63" w:unhideWhenUsed="0"/>
+    <w:lsdException w:name="Medium Shading 2" w:semiHidden="0" w:uiPriority="64" w:unhideWhenUsed="0"/>
+    <w:lsdException w:name="Medium List 1" w:semiHidden="0" w:uiPriority="65" w:unhideWhenUsed="0"/>
+    <w:lsdException w:name="Medium List 2" w:semiHidden="0" w:uiPriority="66" w:unhideWhenUsed="0"/>
+    <w:lsdException w:name="Medium Grid 1" w:semiHidden="0" w:uiPriority="67" w:unhideWhenUsed="0"/>
+    <w:lsdException w:name="Medium Grid 2" w:semiHidden="0" w:uiPriority="68" w:unhideWhenUsed="0"/>
+    <w:lsdException w:name="Medium Grid 3" w:semiHidden="0" w:uiPriority="69" w:unhideWhenUsed="0"/>
+    <w:lsdException w:name="Dark List" w:semiHidden="0" w:uiPriority="70" w:unhideWhenUsed="0"/>
+    <w:lsdException w:name="Colorful Shading" w:semiHidden="0" w:uiPriority="71" w:unhideWhenUsed="0"/>
+    <w:lsdException w:name="Colorful List" w:semiHidden="0" w:uiPriority="72" w:unhideWhenUsed="0"/>
+    <w:lsdException w:name="Colorful Grid" w:semiHidden="0" w:uiPriority="73" w:unhideWhenUsed="0"/>
+    <w:lsdException w:name="Light Shading Accent 1" w:semiHidden="0" w:uiPriority="60" w:unhideWhenUsed="0"/>
+    <w:lsdException w:name="Light List Accent 1" w:semiHidden="0" w:uiPriority="61" w:unhideWhenUsed="0"/>
+    <w:lsdException w:name="Light Grid Accent 1" w:semiHidden="0" w:uiPriority="62" w:unhideWhenUsed="0"/>
+    <w:lsdException w:name="Medium Shading 1 Accent 1" w:semiHidden="0" w:uiPriority="63" w:unhideWhenUsed="0"/>
+    <w:lsdException w:name="Medium Shading 2 Accent 1" w:semiHidden="0" w:uiPriority="64" w:unhideWhenUsed="0"/>
+    <w:lsdException w:name="Medium List 1 Accent 1" w:semiHidden="0" w:uiPriority="65" w:unhideWhenUsed="0"/>
+    <w:lsdException w:name="Revision" w:unhideWhenUsed="0"/>
+    <w:lsdException w:name="List Paragraph" w:semiHidden="0" w:uiPriority="34" w:unhideWhenUsed="0" w:qFormat="1"/>
+    <w:lsdException w:name="Quote" w:semiHidden="0" w:uiPriority="29" w:unhideWhenUsed="0" w:qFormat="1"/>
+    <w:lsdException w:name="Intense Quote" w:semiHidden="0" w:uiPriority="30" w:unhideWhenUsed="0" w:qFormat="1"/>
+    <w:lsdException w:name="Medium List 2 Accent 1" w:semiHidden="0" w:uiPriority="66" w:unhideWhenUsed="0"/>
+    <w:lsdException w:name="Medium Grid 1 Accent 1" w:semiHidden="0" w:uiPriority="67" w:unhideWhenUsed="0"/>
+    <w:lsdException w:name="Medium Grid 2 Accent 1" w:semiHidden="0" w:uiPriority="68" w:unhideWhenUsed="0"/>
+    <w:lsdException w:name="Medium Grid 3 Accent 1" w:semiHidden="0" w:uiPriority="69" w:unhideWhenUsed="0"/>
+    <w:lsdException w:name="Dark List Accent 1" w:semiHidden="0" w:uiPriority="70" w:unhideWhenUsed="0"/>
+    <w:lsdException w:name="Colorful Shading Accent 1" w:semiHidden="0" w:uiPriority="71" w:unhideWhenUsed="0"/>
+    <w:lsdException w:name="Colorful List Accent 1" w:semiHidden="0" w:uiPriority="72" w:unhideWhenUsed="0"/>
+    <w:lsdException w:name="Colorful Grid Accent 1" w:semiHidden="0" w:uiPriority="73" w:unhideWhenUsed="0"/>
+    <w:lsdException w:name="Light Shading Accent 2" w:semiHidden="0" w:uiPriority="60" w:unhideWhenUsed="0"/>
+    <w:lsdException w:name="Light List Accent 2" w:semiHidden="0" w:uiPriority="61" w:unhideWhenUsed="0"/>
+    <w:lsdException w:name="Light Grid Accent 2" w:semiHidden="0" w:uiPriority="62" w:unhideWhenUsed="0"/>
+    <w:lsdException w:name="Medium Shading 1 Accent 2" w:semiHidden="0" w:uiPriority="63" w:unhideWhenUsed="0"/>
+    <w:lsdException w:name="Medium Shading 2 Accent 2" w:semiHidden="0" w:uiPriority="64" w:unhideWhenUsed="0"/>
+    <w:lsdException w:name="Medium List 1 Accent 2" w:semiHidden="0" w:uiPriority="65" w:unhideWhenUsed="0"/>
+    <w:lsdException w:name="Medium List 2 Accent 2" w:semiHidden="0" w:uiPriority="66" w:unhideWhenUsed="0"/>
+    <w:lsdException w:name="Medium Grid 1 Accent 2" w:semiHidden="0" w:uiPriority="67" w:unhideWhenUsed="0"/>
+    <w:lsdException w:name="Medium Grid 2 Accent 2" w:semiHidden="0" w:uiPriority="68" w:unhideWhenUsed="0"/>
+    <w:lsdException w:name="Medium Grid 3 Accent 2" w:semiHidden="0" w:uiPriority="69" w:unhideWhenUsed="0"/>
+    <w:lsdException w:name="Dark List Accent 2" w:semiHidden="0" w:uiPriority="70" w:unhideWhenUsed="0"/>
+    <w:lsdException w:name="Colorful Shading Accent 2" w:semiHidden="0" w:uiPriority="71" w:unhideWhenUsed="0"/>
+    <w:lsdException w:name="Colorful List Accent 2" w:semiHidden="0" w:uiPriority="72" w:unhideWhenUsed="0"/>
+    <w:lsdException w:name="Colorful Grid Accent 2" w:semiHidden="0" w:uiPriority="73" w:unhideWhenUsed="0"/>
+    <w:lsdException w:name="Light Shading Accent 3" w:semiHidden="0" w:uiPriority="60" w:unhideWhenUsed="0"/>
+    <w:lsdException w:name="Light List Accent 3" w:semiHidden="0" w:uiPriority="61" w:unhideWhenUsed="0"/>
+    <w:lsdException w:name="Light Grid Accent 3" w:semiHidden="0" w:uiPriority="62" w:unhideWhenUsed="0"/>
+    <w:lsdException w:name="Medium Shading 1 Accent 3" w:semiHidden="0" w:uiPriority="63" w:unhideWhenUsed="0"/>
+    <w:lsdException w:name="Medium Shading 2 Accent 3" w:semiHidden="0" w:uiPriority="64" w:unhideWhenUsed="0"/>
+    <w:lsdException w:name="Medium List 1 Accent 3" w:semiHidden="0" w:uiPriority="65" w:unhideWhenUsed="0"/>
+    <w:lsdException w:name="Medium List 2 Accent 3" w:semiHidden="0" w:uiPriority="66" w:unhideWhenUsed="0"/>
+    <w:lsdException w:name="Medium Grid 1 Accent 3" w:semiHidden="0" w:uiPriority="67" w:unhideWhenUsed="0"/>
+    <w:lsdException w:name="Medium Grid 2 Accent 3" w:semiHidden="0" w:uiPriority="68" w:unhideWhenUsed="0"/>
+    <w:lsdException w:name="Medium Grid 3 Accent 3" w:semiHidden="0" w:uiPriority="69" w:unhideWhenUsed="0"/>
+    <w:lsdException w:name="Dark List Accent 3" w:semiHidden="0" w:uiPriority="70" w:unhideWhenUsed="0"/>
+    <w:lsdException w:name="Colorful Shading Accent 3" w:semiHidden="0" w:uiPriority="71" w:unhideWhenUsed="0"/>
+    <w:lsdException w:name="Colorful List Accent 3" w:semiHidden="0" w:uiPriority="72" w:unhideWhenUsed="0"/>
+    <w:lsdException w:name="Colorful Grid Accent 3" w:semiHidden="0" w:uiPriority="73" w:unhideWhenUsed="0"/>
+    <w:lsdException w:name="Light Shading Accent 4" w:semiHidden="0" w:uiPriority="60" w:unhideWhenUsed="0"/>
+    <w:lsdException w:name="Light List Accent 4" w:semiHidden="0" w:uiPriority="61" w:unhideWhenUsed="0"/>
+    <w:lsdException w:name="Light Grid Accent 4" w:semiHidden="0" w:uiPriority="62" w:unhideWhenUsed="0"/>
+    <w:lsdException w:name="Medium Shading 1 Accent 4" w:semiHidden="0" w:uiPriority="63" w:unhideWhenUsed="0"/>
+    <w:lsdException w:name="Medium Shading 2 Accent 4" w:semiHidden="0" w:uiPriority="64" w:unhideWhenUsed="0"/>
+    <w:lsdException w:name="Medium List 1 Accent 4" w:semiHidden="0" w:uiPriority="65" w:unhideWhenUsed="0"/>
+    <w:lsdException w:name="Medium List 2 Accent 4" w:semiHidden="0" w:uiPriority="66" w:unhideWhenUsed="0"/>
+    <w:lsdException w:name="Medium Grid 1 Accent 4" w:semiHidden="0" w:uiPriority="67" w:unhideWhenUsed="0"/>
+    <w:lsdException w:name="Medium Grid 2 Accent 4" w:semiHidden="0" w:uiPriority="68" w:unhideWhenUsed="0"/>
+    <w:lsdException w:name="Medium Grid 3 Accent 4" w:semiHidden="0" w:uiPriority="69" w:unhideWhenUsed="0"/>
+    <w:lsdException w:name="Dark List Accent 4" w:semiHidden="0" w:uiPriority="70" w:unhideWhenUsed="0"/>
+    <w:lsdException w:name="Colorful Shading Accent 4" w:semiHidden="0" w:uiPriority="71" w:unhideWhenUsed="0"/>
+    <w:lsdException w:name="Colorful List Accent 4" w:semiHidden="0" w:uiPriority="72" w:unhideWhenUsed="0"/>
+    <w:lsdException w:name="Colorful Grid Accent 4" w:semiHidden="0" w:uiPriority="73" w:unhideWhenUsed="0"/>
+    <w:lsdException w:name="Light Shading Accent 5" w:semiHidden="0" w:uiPriority="60" w:unhideWhenUsed="0"/>
+    <w:lsdException w:name="Light List Accent 5" w:semiHidden="0" w:uiPriority="61" w:unhideWhenUsed="0"/>
+    <w:lsdException w:name="Light Grid Accent 5" w:semiHidden="0" w:uiPriority="62" w:unhideWhenUsed="0"/>
+    <w:lsdException w:name="Medium Shading 1 Accent 5" w:semiHidden="0" w:uiPriority="63" w:unhideWhenUsed="0"/>
+    <w:lsdException w:name="Medium Shading 2 Accent 5" w:semiHidden="0" w:uiPriority="64" w:unhideWhenUsed="0"/>
+    <w:lsdException w:name="Medium List 1 Accent 5" w:semiHidden="0" w:uiPriority="65" w:unhideWhenUsed="0"/>
+    <w:lsdException w:name="Medium List 2 Accent 5" w:semiHidden="0" w:uiPriority="66" w:unhideWhenUsed="0"/>
+    <w:lsdException w:name="Medium Grid 1 Accent 5" w:semiHidden="0" w:uiPriority="67" w:unhideWhenUsed="0"/>
+    <w:lsdException w:name="Medium Grid 2 Accent 5" w:semiHidden="0" w:uiPriority="68" w:unhideWhenUsed="0"/>
+    <w:lsdException w:name="Medium Grid 3 Accent 5" w:semiHidden="0" w:uiPriority="69" w:unhideWhenUsed="0"/>
+    <w:lsdException w:name="Dark List Accent 5" w:semiHidden="0" w:uiPriority="70" w:unhideWhenUsed="0"/>
+    <w:lsdException w:name="Colorful Shading Accent 5" w:semiHidden="0" w:uiPriority="71" w:unhideWhenUsed="0"/>
+    <w:lsdException w:name="Colorful List Accent 5" w:semiHidden="0" w:uiPriority="72" w:unhideWhenUsed="0"/>
+    <w:lsdException w:name="Colorful Grid Accent 5" w:semiHidden="0" w:uiPriority="73" w:unhideWhenUsed="0"/>
+    <w:lsdException w:name="Light Shading Accent 6" w:semiHidden="0" w:uiPriority="60" w:unhideWhenUsed="0"/>
+    <w:lsdException w:name="Light List Accent 6" w:semiHidden="0" w:uiPriority="61" w:unhideWhenUsed="0"/>
+    <w:lsdException w:name="Light Grid Accent 6" w:semiHidden="0" w:uiPriority="62" w:unhideWhenUsed="0"/>
+    <w:lsdException w:name="Medium Shading 1 Accent 6" w:semiHidden="0" w:uiPriority="63" w:unhideWhenUsed="0"/>
+    <w:lsdException w:name="Medium Shading 2 Accent 6" w:semiHidden="0" w:uiPriority="64" w:unhideWhenUsed="0"/>
+    <w:lsdException w:name="Medium List 1 Accent 6" w:semiHidden="0" w:uiPriority="65" w:unhideWhenUsed="0"/>
+    <w:lsdException w:name="Medium List 2 Accent 6" w:semiHidden="0" w:uiPriority="66" w:unhideWhenUsed="0"/>
+    <w:lsdException w:name="Medium Grid 1 Accent 6" w:semiHidden="0" w:uiPriority="67" w:unhideWhenUsed="0"/>
+    <w:lsdException w:name="Medium Grid 2 Accent 6" w:semiHidden="0" w:uiPriority="68" w:unhideWhenUsed="0"/>
+    <w:lsdException w:name="Medium Grid 3 Accent 6" w:semiHidden="0" w:uiPriority="69" w:unhideWhenUsed="0"/>
+    <w:lsdException w:name="Dark List Accent 6" w:semiHidden="0" w:uiPriority="70" w:unhideWhenUsed="0"/>
+    <w:lsdException w:name="Colorful Shading Accent 6" w:semiHidden="0" w:uiPriority="71" w:unhideWhenUsed="0"/>
+    <w:lsdException w:name="Colorful List Accent 6" w:semiHidden="0" w:uiPriority="72" w:unhideWhenUsed="0"/>
+    <w:lsdException w:name="Colorful Grid Accent 6" w:semiHidden="0" w:uiPriority="73" w:unhideWhenUsed="0"/>
+    <w:lsdException w:name="Subtle Emphasis" w:semiHidden="0" w:uiPriority="19" w:unhideWhenUsed="0" w:qFormat="1"/>
+    <w:lsdException w:name="Intense Emphasis" w:semiHidden="0" w:uiPriority="21" w:unhideWhenUsed="0" w:qFormat="1"/>
+    <w:lsdException w:name="Subtle Reference" w:semiHidden="0" w:uiPriority="31" w:unhideWhenUsed="0" w:qFormat="1"/>
+    <w:lsdException w:name="Intense Reference" w:semiHidden="0" w:uiPriority="32" w:unhideWhenUsed="0" w:qFormat="1"/>
+    <w:lsdException w:name="Book Title" w:semiHidden="0" w:uiPriority="33" w:unhideWhenUsed="0" w:qFormat="1"/>
+    <w:lsdException w:name="Bibliography" w:uiPriority="37"/>
+    <w:lsdException w:name="TOC Heading" w:uiPriority="39" w:qFormat="1"/>
+  </w:latentStyles>
+  <w:style w:type="paragraph" w:default="1" w:styleId="Normal">
+    <w:name w:val="Normal"/>
+    <w:qFormat/>
+  </w:style>
+  <w:style w:type="character" w:default="1" w:styleId="DefaultParagraphFont">
+    <w:name w:val="Default Paragraph Font"/>
+    <w:uiPriority w:val="1"/>
+    <w:semiHidden/>
+    <w:unhideWhenUsed/>
+  </w:style>
+  <w:style w:type="table" w:default="1" w:styleId="TableNormal">
+    <w:name w:val="Normal Table"/>
+    <w:uiPriority w:val="99"/>
+    <w:semiHidden/>
+    <w:unhideWhenUsed/>
+    <w:tblPr>
+      <w:tblInd w:w="0" w:type="dxa"/>
+      <w:tblCellMar>
+        <w:top w:w="0" w:type="dxa"/>
+        <w:left w:w="108" w:type="dxa"/>
+        <w:bottom w:w="0" w:type="dxa"/>
+        <w:right w:w="108" w:type="dxa"/>
+      </w:tblCellMar>
+    </w:tblPr>
+  </w:style>
+  <w:style w:type="numbering" w:default="1" w:styleId="NoList">
+    <w:name w:val="No List"/>
+    <w:uiPriority w:val="99"/>
+    <w:semiHidden/>
+    <w:unhideWhenUsed/>
   </w:style>
 </w:styles>
 </file>
@@ -3456,7 +3735,7 @@
   <a:extraClrSchemeLst/>
   <a:extLst>
     <a:ext uri="{05A4C25C-085E-4340-85A3-A5531E510DB2}">
-      <thm15:themeFamily xmlns:thm15="http://schemas.microsoft.com/office/thememl/2012/main" name="Office Theme" id="{62F939B6-93AF-4DB8-9C6B-D6C7DFDC589F}" vid="{4A3C46E8-61CC-4603-A589-7422A47A8E4A}"/>
+      <thm15:themeFamily xmlns="" xmlns:thm15="http://schemas.microsoft.com/office/thememl/2012/main" name="Office Theme" id="{62F939B6-93AF-4DB8-9C6B-D6C7DFDC589F}" vid="{4A3C46E8-61CC-4603-A589-7422A47A8E4A}"/>
     </a:ext>
   </a:extLst>
 </a:theme>

</xml_diff>

<commit_message>
Changes to next Progress Meeting agenda.
</commit_message>
<xml_diff>
--- a/Docs/Meetings/2013_03_11.docx
+++ b/Docs/Meetings/2013_03_11.docx
@@ -62,7 +62,7 @@
         <w:rPr>
           <w:lang w:val="en-GB"/>
         </w:rPr>
-        <w:t>32</w:t>
+        <w:t>30</w:t>
       </w:r>
       <w:bookmarkStart w:id="0" w:name="_GoBack"/>
       <w:bookmarkEnd w:id="0"/>
@@ -441,94 +441,62 @@
         <w:rPr>
           <w:lang w:val="en-GB"/>
         </w:rPr>
-        <w:t>Analyse changes to</w:t>
-      </w:r>
-      <w:r>
-        <w:rPr>
-          <w:lang w:val="en-GB"/>
-        </w:rPr>
-        <w:t xml:space="preserve"> </w:t>
-      </w:r>
-      <w:r>
-        <w:rPr>
-          <w:lang w:val="en-GB"/>
-        </w:rPr>
-        <w:t>D</w:t>
-      </w:r>
-      <w:r>
-        <w:rPr>
-          <w:lang w:val="en-GB"/>
-        </w:rPr>
-        <w:t xml:space="preserve">ocuments </w:t>
-      </w:r>
-      <w:r>
-        <w:rPr>
-          <w:lang w:val="en-GB"/>
-        </w:rPr>
-        <w:t>Management P</w:t>
-      </w:r>
-      <w:r>
-        <w:rPr>
-          <w:lang w:val="en-GB"/>
-        </w:rPr>
-        <w:t>rocess</w:t>
-      </w:r>
-      <w:r>
-        <w:rPr>
-          <w:lang w:val="en-GB"/>
-        </w:rPr>
-        <w:t xml:space="preserve"> [5 min]</w:t>
+        <w:t>Analyse Processes [18min]:</w:t>
       </w:r>
     </w:p>
     <w:p>
       <w:pPr>
         <w:numPr>
-          <w:ilvl w:val="0"/>
+          <w:ilvl w:val="1"/>
           <w:numId w:val="2"/>
         </w:numPr>
-        <w:ind w:hanging="359"/>
-        <w:rPr>
-          <w:lang w:val="en-GB"/>
-        </w:rPr>
-      </w:pPr>
-      <w:r>
-        <w:rPr>
-          <w:lang w:val="en-GB"/>
-        </w:rPr>
-        <w:t>Analyse</w:t>
-      </w:r>
-      <w:r>
-        <w:rPr>
-          <w:lang w:val="en-GB"/>
-        </w:rPr>
-        <w:t xml:space="preserve"> Project Planning</w:t>
-      </w:r>
-      <w:r>
-        <w:rPr>
-          <w:lang w:val="en-GB"/>
-        </w:rPr>
-        <w:t xml:space="preserve"> Process draft</w:t>
-      </w:r>
-      <w:r>
-        <w:rPr>
-          <w:lang w:val="en-GB"/>
-        </w:rPr>
-        <w:t xml:space="preserve"> [5</w:t>
-      </w:r>
-      <w:r>
-        <w:rPr>
-          <w:lang w:val="en-GB"/>
-        </w:rPr>
-        <w:t>min]</w:t>
+        <w:rPr>
+          <w:lang w:val="en-GB"/>
+        </w:rPr>
+      </w:pPr>
+      <w:r>
+        <w:rPr>
+          <w:lang w:val="en-GB"/>
+        </w:rPr>
+        <w:t>Analyse changes to</w:t>
+      </w:r>
+      <w:r>
+        <w:rPr>
+          <w:lang w:val="en-GB"/>
+        </w:rPr>
+        <w:t xml:space="preserve"> </w:t>
+      </w:r>
+      <w:r>
+        <w:rPr>
+          <w:lang w:val="en-GB"/>
+        </w:rPr>
+        <w:t>D</w:t>
+      </w:r>
+      <w:r>
+        <w:rPr>
+          <w:lang w:val="en-GB"/>
+        </w:rPr>
+        <w:t xml:space="preserve">ocuments </w:t>
+      </w:r>
+      <w:r>
+        <w:rPr>
+          <w:lang w:val="en-GB"/>
+        </w:rPr>
+        <w:t>Management P</w:t>
+      </w:r>
+      <w:r>
+        <w:rPr>
+          <w:lang w:val="en-GB"/>
+        </w:rPr>
+        <w:t>rocess</w:t>
       </w:r>
     </w:p>
     <w:p>
       <w:pPr>
         <w:numPr>
-          <w:ilvl w:val="0"/>
+          <w:ilvl w:val="1"/>
           <w:numId w:val="2"/>
         </w:numPr>
-        <w:ind w:hanging="359"/>
         <w:rPr>
           <w:lang w:val="en-GB"/>
         </w:rPr>
@@ -543,34 +511,50 @@
         <w:rPr>
           <w:lang w:val="en-GB"/>
         </w:rPr>
-        <w:t xml:space="preserve"> Requirements Process</w:t>
-      </w:r>
-      <w:r>
-        <w:rPr>
-          <w:lang w:val="en-GB"/>
-        </w:rPr>
-        <w:t xml:space="preserve"> draft</w:t>
-      </w:r>
-      <w:r>
-        <w:rPr>
-          <w:lang w:val="en-GB"/>
-        </w:rPr>
-        <w:t xml:space="preserve"> [5</w:t>
-      </w:r>
-      <w:r>
-        <w:rPr>
-          <w:lang w:val="en-GB"/>
-        </w:rPr>
-        <w:t>min]</w:t>
+        <w:t xml:space="preserve"> Project Planning</w:t>
+      </w:r>
+      <w:r>
+        <w:rPr>
+          <w:lang w:val="en-GB"/>
+        </w:rPr>
+        <w:t xml:space="preserve"> Process draft</w:t>
       </w:r>
     </w:p>
     <w:p>
       <w:pPr>
         <w:numPr>
-          <w:ilvl w:val="0"/>
+          <w:ilvl w:val="1"/>
           <w:numId w:val="2"/>
         </w:numPr>
-        <w:ind w:hanging="359"/>
+        <w:rPr>
+          <w:lang w:val="en-GB"/>
+        </w:rPr>
+      </w:pPr>
+      <w:r>
+        <w:rPr>
+          <w:lang w:val="en-GB"/>
+        </w:rPr>
+        <w:t>Analyse</w:t>
+      </w:r>
+      <w:r>
+        <w:rPr>
+          <w:lang w:val="en-GB"/>
+        </w:rPr>
+        <w:t xml:space="preserve"> Requirements Process</w:t>
+      </w:r>
+      <w:r>
+        <w:rPr>
+          <w:lang w:val="en-GB"/>
+        </w:rPr>
+        <w:t xml:space="preserve"> draft</w:t>
+      </w:r>
+    </w:p>
+    <w:p>
+      <w:pPr>
+        <w:numPr>
+          <w:ilvl w:val="1"/>
+          <w:numId w:val="2"/>
+        </w:numPr>
         <w:rPr>
           <w:lang w:val="en-GB"/>
         </w:rPr>
@@ -585,19 +569,7 @@
         <w:rPr>
           <w:lang w:val="en-GB"/>
         </w:rPr>
-        <w:t xml:space="preserve"> draft [</w:t>
-      </w:r>
-      <w:r>
-        <w:rPr>
-          <w:lang w:val="en-GB"/>
-        </w:rPr>
-        <w:t>5</w:t>
-      </w:r>
-      <w:r>
-        <w:rPr>
-          <w:lang w:val="en-GB"/>
-        </w:rPr>
-        <w:t>min]</w:t>
+        <w:t xml:space="preserve"> draft</w:t>
       </w:r>
     </w:p>
     <w:p>
@@ -3735,7 +3707,7 @@
   <a:extraClrSchemeLst/>
   <a:extLst>
     <a:ext uri="{05A4C25C-085E-4340-85A3-A5531E510DB2}">
-      <thm15:themeFamily xmlns="" xmlns:thm15="http://schemas.microsoft.com/office/thememl/2012/main" name="Office Theme" id="{62F939B6-93AF-4DB8-9C6B-D6C7DFDC589F}" vid="{4A3C46E8-61CC-4603-A589-7422A47A8E4A}"/>
+      <thm15:themeFamily xmlns:thm15="http://schemas.microsoft.com/office/thememl/2012/main" xmlns="" name="Office Theme" id="{62F939B6-93AF-4DB8-9C6B-D6C7DFDC589F}" vid="{4A3C46E8-61CC-4603-A589-7422A47A8E4A}"/>
     </a:ext>
   </a:extLst>
 </a:theme>

</xml_diff>

<commit_message>
Review da Ata de 2013-03-11
</commit_message>
<xml_diff>
--- a/Docs/Meetings/2013_03_11.docx
+++ b/Docs/Meetings/2013_03_11.docx
@@ -724,12 +724,20 @@
           <w:lang w:val="en-GB"/>
         </w:rPr>
       </w:pPr>
+      <w:commentRangeStart w:id="0"/>
       <w:r>
         <w:rPr>
           <w:b/>
           <w:lang w:val="en-GB"/>
         </w:rPr>
         <w:t>Items Discussed:</w:t>
+      </w:r>
+      <w:commentRangeEnd w:id="0"/>
+      <w:r>
+        <w:rPr>
+          <w:rStyle w:val="CommentReference"/>
+        </w:rPr>
+        <w:commentReference w:id="0"/>
       </w:r>
     </w:p>
     <w:p>
@@ -774,6 +782,7 @@
           <w:lang w:val="en-GB"/>
         </w:rPr>
       </w:pPr>
+      <w:commentRangeStart w:id="1"/>
       <w:r>
         <w:rPr>
           <w:lang w:val="en-GB"/>
@@ -785,6 +794,13 @@
           <w:lang w:val="en-GB"/>
         </w:rPr>
         <w:t xml:space="preserve"> </w:t>
+      </w:r>
+      <w:commentRangeEnd w:id="1"/>
+      <w:r>
+        <w:rPr>
+          <w:rStyle w:val="CommentReference"/>
+        </w:rPr>
+        <w:commentReference w:id="1"/>
       </w:r>
     </w:p>
     <w:p>
@@ -798,6 +814,7 @@
           <w:lang w:val="en-GB"/>
         </w:rPr>
       </w:pPr>
+      <w:commentRangeStart w:id="2"/>
       <w:r>
         <w:rPr>
           <w:lang w:val="en-GB"/>
@@ -809,6 +826,13 @@
           <w:lang w:val="en-GB"/>
         </w:rPr>
         <w:t>understandable</w:t>
+      </w:r>
+      <w:commentRangeEnd w:id="2"/>
+      <w:r>
+        <w:rPr>
+          <w:rStyle w:val="CommentReference"/>
+        </w:rPr>
+        <w:commentReference w:id="2"/>
       </w:r>
     </w:p>
     <w:p>
@@ -888,8 +912,6 @@
         </w:rPr>
         <w:t>Analyse how things went</w:t>
       </w:r>
-      <w:bookmarkStart w:id="0" w:name="_GoBack"/>
-      <w:bookmarkEnd w:id="0"/>
     </w:p>
     <w:p>
       <w:pPr>
@@ -951,11 +973,19 @@
           <w:lang w:val="en-GB"/>
         </w:rPr>
       </w:pPr>
+      <w:commentRangeStart w:id="3"/>
       <w:r>
         <w:rPr>
           <w:lang w:val="en-GB"/>
         </w:rPr>
         <w:t>Framework .NET 4.5 doesn’t work on Windows XP</w:t>
+      </w:r>
+      <w:commentRangeEnd w:id="3"/>
+      <w:r>
+        <w:rPr>
+          <w:rStyle w:val="CommentReference"/>
+        </w:rPr>
+        <w:commentReference w:id="3"/>
       </w:r>
     </w:p>
     <w:p>
@@ -969,11 +999,19 @@
           <w:lang w:val="en-GB"/>
         </w:rPr>
       </w:pPr>
+      <w:commentRangeStart w:id="4"/>
       <w:r>
         <w:rPr>
           <w:lang w:val="en-GB"/>
         </w:rPr>
         <w:t>Android 2.1 will be used instead of 2.2</w:t>
+      </w:r>
+      <w:commentRangeEnd w:id="4"/>
+      <w:r>
+        <w:rPr>
+          <w:rStyle w:val="CommentReference"/>
+        </w:rPr>
+        <w:commentReference w:id="4"/>
       </w:r>
     </w:p>
     <w:p>
@@ -987,11 +1025,25 @@
           <w:lang w:val="en-GB"/>
         </w:rPr>
       </w:pPr>
-      <w:r>
-        <w:rPr>
-          <w:lang w:val="en-GB"/>
-        </w:rPr>
-        <w:t>Review English.</w:t>
+      <w:commentRangeStart w:id="5"/>
+      <w:r>
+        <w:rPr>
+          <w:lang w:val="en-GB"/>
+        </w:rPr>
+        <w:t>Review English</w:t>
+      </w:r>
+      <w:commentRangeEnd w:id="5"/>
+      <w:r>
+        <w:rPr>
+          <w:rStyle w:val="CommentReference"/>
+        </w:rPr>
+        <w:commentReference w:id="5"/>
+      </w:r>
+      <w:r>
+        <w:rPr>
+          <w:lang w:val="en-GB"/>
+        </w:rPr>
+        <w:t>.</w:t>
       </w:r>
     </w:p>
     <w:p>
@@ -1018,11 +1070,19 @@
           <w:lang w:val="en-GB"/>
         </w:rPr>
       </w:pPr>
+      <w:commentRangeStart w:id="6"/>
       <w:r>
         <w:rPr>
           <w:lang w:val="en-GB"/>
         </w:rPr>
         <w:t>Review in Lifecycle the Yes/No Statements</w:t>
+      </w:r>
+      <w:commentRangeEnd w:id="6"/>
+      <w:r>
+        <w:rPr>
+          <w:rStyle w:val="CommentReference"/>
+        </w:rPr>
+        <w:commentReference w:id="6"/>
       </w:r>
     </w:p>
     <w:p>
@@ -1122,6 +1182,8 @@
         </w:rPr>
         <w:t>Correct the name Poker Planning to Planning Poker</w:t>
       </w:r>
+      <w:bookmarkStart w:id="7" w:name="_GoBack"/>
+      <w:bookmarkEnd w:id="7"/>
     </w:p>
     <w:p>
       <w:pPr>
@@ -1152,17 +1214,19 @@
           <w:lang w:val="en-GB"/>
         </w:rPr>
       </w:pPr>
-      <w:r>
-        <w:rPr>
-          <w:lang w:val="en-GB"/>
-        </w:rPr>
-        <w:t xml:space="preserve">These Measures should be in </w:t>
-      </w:r>
-      <w:r>
-        <w:rPr>
-          <w:lang w:val="en-GB"/>
-        </w:rPr>
-        <w:t>Project Control and Assessment Process</w:t>
+      <w:commentRangeStart w:id="8"/>
+      <w:r>
+        <w:rPr>
+          <w:lang w:val="en-GB"/>
+        </w:rPr>
+        <w:t>These Measures should be in Project Control and Assessment Process</w:t>
+      </w:r>
+      <w:commentRangeEnd w:id="8"/>
+      <w:r>
+        <w:rPr>
+          <w:rStyle w:val="CommentReference"/>
+        </w:rPr>
+        <w:commentReference w:id="8"/>
       </w:r>
     </w:p>
     <w:p>
@@ -1259,13 +1323,7 @@
         <w:rPr>
           <w:lang w:val="en-GB"/>
         </w:rPr>
-        <w:t xml:space="preserve">5. </w:t>
-      </w:r>
-      <w:r>
-        <w:rPr>
-          <w:lang w:val="en-GB"/>
-        </w:rPr>
-        <w:t>Requirements Process</w:t>
+        <w:t>5. Requirements Process</w:t>
       </w:r>
     </w:p>
     <w:p>
@@ -1279,30 +1337,32 @@
           <w:lang w:val="en-GB"/>
         </w:rPr>
       </w:pPr>
+      <w:commentRangeStart w:id="9"/>
       <w:r>
         <w:rPr>
           <w:lang w:val="en-GB"/>
         </w:rPr>
         <w:t>Add to inputs Vision and Scope</w:t>
       </w:r>
-    </w:p>
-    <w:p>
-      <w:pPr>
-        <w:rPr>
-          <w:lang w:val="en-GB"/>
-        </w:rPr>
-      </w:pPr>
-      <w:r>
-        <w:rPr>
-          <w:lang w:val="en-GB"/>
-        </w:rPr>
-        <w:t xml:space="preserve">6. </w:t>
-      </w:r>
-      <w:r>
-        <w:rPr>
-          <w:lang w:val="en-GB"/>
-        </w:rPr>
-        <w:t>Project Control and Assessment Process</w:t>
+      <w:commentRangeEnd w:id="9"/>
+      <w:r>
+        <w:rPr>
+          <w:rStyle w:val="CommentReference"/>
+        </w:rPr>
+        <w:commentReference w:id="9"/>
+      </w:r>
+    </w:p>
+    <w:p>
+      <w:pPr>
+        <w:rPr>
+          <w:lang w:val="en-GB"/>
+        </w:rPr>
+      </w:pPr>
+      <w:r>
+        <w:rPr>
+          <w:lang w:val="en-GB"/>
+        </w:rPr>
+        <w:t>6. Project Control and Assessment Process</w:t>
       </w:r>
     </w:p>
     <w:p>
@@ -1357,13 +1417,7 @@
         <w:rPr>
           <w:lang w:val="en-GB"/>
         </w:rPr>
-        <w:t>. C</w:t>
-      </w:r>
-      <w:r>
-        <w:rPr>
-          <w:lang w:val="en-GB"/>
-        </w:rPr>
-        <w:t xml:space="preserve">hanges to </w:t>
+        <w:t xml:space="preserve">. Changes to </w:t>
       </w:r>
       <w:r>
         <w:rPr>
@@ -1516,19 +1570,7 @@
           <w:lang w:val="en-GB"/>
         </w:rPr>
         <w:tab/>
-        <w:t>AI2</w:t>
-      </w:r>
-      <w:r>
-        <w:rPr>
-          <w:lang w:val="en-GB"/>
-        </w:rPr>
-        <w:t xml:space="preserve"> –</w:t>
-      </w:r>
-      <w:r>
-        <w:rPr>
-          <w:lang w:val="en-GB"/>
-        </w:rPr>
-        <w:t xml:space="preserve"> Start Review Process</w:t>
+        <w:t>AI2 – Start Review Process</w:t>
       </w:r>
     </w:p>
     <w:p>
@@ -1542,19 +1584,7 @@
           <w:lang w:val="en-GB"/>
         </w:rPr>
         <w:tab/>
-        <w:t>AI3</w:t>
-      </w:r>
-      <w:r>
-        <w:rPr>
-          <w:lang w:val="en-GB"/>
-        </w:rPr>
-        <w:t xml:space="preserve"> –</w:t>
-      </w:r>
-      <w:r>
-        <w:rPr>
-          <w:lang w:val="en-GB"/>
-        </w:rPr>
-        <w:t xml:space="preserve"> Finish Requirements Process</w:t>
+        <w:t>AI3 – Finish Requirements Process</w:t>
       </w:r>
     </w:p>
     <w:p>
@@ -1568,25 +1598,7 @@
           <w:lang w:val="en-GB"/>
         </w:rPr>
         <w:tab/>
-        <w:t>AI4</w:t>
-      </w:r>
-      <w:r>
-        <w:rPr>
-          <w:lang w:val="en-GB"/>
-        </w:rPr>
-        <w:t xml:space="preserve"> –</w:t>
-      </w:r>
-      <w:r>
-        <w:rPr>
-          <w:lang w:val="en-GB"/>
-        </w:rPr>
-        <w:t xml:space="preserve"> Review </w:t>
-      </w:r>
-      <w:r>
-        <w:rPr>
-          <w:lang w:val="en-GB"/>
-        </w:rPr>
-        <w:t>Project Control and Assessment Process</w:t>
+        <w:t>AI4 – Review Project Control and Assessment Process</w:t>
       </w:r>
     </w:p>
     <w:p>
@@ -1726,13 +1738,313 @@
       </w:pPr>
     </w:p>
     <w:sectPr>
-      <w:headerReference w:type="default" r:id="rId7"/>
+      <w:headerReference w:type="default" r:id="rId10"/>
       <w:pgSz w:w="12240" w:h="15840"/>
       <w:pgMar w:top="1440" w:right="1440" w:bottom="1276" w:left="1440" w:header="720" w:footer="720" w:gutter="0"/>
       <w:cols w:space="720"/>
     </w:sectPr>
   </w:body>
 </w:document>
+</file>
+
+<file path=word/comments.xml><?xml version="1.0" encoding="utf-8"?>
+<w:comments xmlns:wpc="http://schemas.microsoft.com/office/word/2010/wordprocessingCanvas" xmlns:mc="http://schemas.openxmlformats.org/markup-compatibility/2006" xmlns:o="urn:schemas-microsoft-com:office:office" xmlns:r="http://schemas.openxmlformats.org/officeDocument/2006/relationships" xmlns:m="http://schemas.openxmlformats.org/officeDocument/2006/math" xmlns:v="urn:schemas-microsoft-com:vml" xmlns:wp14="http://schemas.microsoft.com/office/word/2010/wordprocessingDrawing" xmlns:wp="http://schemas.openxmlformats.org/drawingml/2006/wordprocessingDrawing" xmlns:w10="urn:schemas-microsoft-com:office:word" xmlns:w="http://schemas.openxmlformats.org/wordprocessingml/2006/main" xmlns:w14="http://schemas.microsoft.com/office/word/2010/wordml" xmlns:w15="http://schemas.microsoft.com/office/word/2012/wordml" xmlns:wpg="http://schemas.microsoft.com/office/word/2010/wordprocessingGroup" xmlns:wpi="http://schemas.microsoft.com/office/word/2010/wordprocessingInk" xmlns:wne="http://schemas.microsoft.com/office/word/2006/wordml" xmlns:wps="http://schemas.microsoft.com/office/word/2010/wordprocessingShape" mc:Ignorable="w14 w15 wp14">
+  <w:comment w:id="0" w:author="Rui Ganhoto" w:date="2013-03-13T21:42:00Z" w:initials="RG">
+    <w:p>
+      <w:pPr>
+        <w:pStyle w:val="CommentText"/>
+      </w:pPr>
+      <w:r>
+        <w:rPr>
+          <w:rStyle w:val="CommentReference"/>
+        </w:rPr>
+        <w:annotationRef/>
+      </w:r>
+      <w:r>
+        <w:t>Os tópicos aqui são poucos esclarecedores.</w:t>
+      </w:r>
+      <w:r>
+        <w:br/>
+        <w:t xml:space="preserve">Acho que devemos escrever </w:t>
+      </w:r>
+      <w:proofErr w:type="gramStart"/>
+      <w:r>
+        <w:t>de forma a que</w:t>
+      </w:r>
+      <w:proofErr w:type="gramEnd"/>
+      <w:r>
+        <w:t xml:space="preserve"> alguém que não tenha participado na reunião, perceba o que se falou/passou” (No fundo, esse é também um dos propósitos de uma ATA)</w:t>
+      </w:r>
+    </w:p>
+  </w:comment>
+  <w:comment w:id="1" w:author="Rui Ganhoto" w:date="2013-03-13T21:35:00Z" w:initials="RG">
+    <w:p>
+      <w:pPr>
+        <w:pStyle w:val="CommentText"/>
+      </w:pPr>
+      <w:r>
+        <w:rPr>
+          <w:rStyle w:val="CommentReference"/>
+        </w:rPr>
+        <w:annotationRef/>
+      </w:r>
+      <w:r>
+        <w:t xml:space="preserve">O </w:t>
+      </w:r>
+      <w:proofErr w:type="spellStart"/>
+      <w:r>
+        <w:t>overtime</w:t>
+      </w:r>
+      <w:proofErr w:type="spellEnd"/>
+      <w:r>
+        <w:t xml:space="preserve"> foi nos documentos,</w:t>
+      </w:r>
+      <w:r>
+        <w:br/>
+        <w:t>O no global foram 2 minutos de atraso</w:t>
+      </w:r>
+      <w:r>
+        <w:br/>
+        <w:t>Acho que esta informação não é relevante para a Ata</w:t>
+      </w:r>
+    </w:p>
+  </w:comment>
+  <w:comment w:id="2" w:author="Rui Ganhoto" w:date="2013-03-13T21:35:00Z" w:initials="RG">
+    <w:p>
+      <w:pPr>
+        <w:pStyle w:val="CommentText"/>
+      </w:pPr>
+      <w:r>
+        <w:rPr>
+          <w:rStyle w:val="CommentReference"/>
+        </w:rPr>
+        <w:annotationRef/>
+      </w:r>
+      <w:r>
+        <w:t xml:space="preserve">Este tópico não é necessário porque o </w:t>
+      </w:r>
+      <w:proofErr w:type="spellStart"/>
+      <w:r>
+        <w:t>Earned</w:t>
+      </w:r>
+      <w:proofErr w:type="spellEnd"/>
+      <w:r>
+        <w:t xml:space="preserve"> </w:t>
+      </w:r>
+      <w:proofErr w:type="spellStart"/>
+      <w:r>
+        <w:t>Value</w:t>
+      </w:r>
+      <w:proofErr w:type="spellEnd"/>
+      <w:r>
+        <w:t xml:space="preserve"> já foi discutido que deverá ser “reiniciado” quando iniciarmos realmente o desenvolvimento do projeto, só aí ele fará sentido. E tal </w:t>
+      </w:r>
+      <w:proofErr w:type="spellStart"/>
+      <w:r>
+        <w:t>ja</w:t>
+      </w:r>
+      <w:proofErr w:type="spellEnd"/>
+      <w:r>
+        <w:t xml:space="preserve"> foi dito em reuniões anteriores, está ali para mero preenchimento</w:t>
+      </w:r>
+    </w:p>
+  </w:comment>
+  <w:comment w:id="3" w:author="Rui Ganhoto" w:date="2013-03-13T21:39:00Z" w:initials="RG">
+    <w:p>
+      <w:pPr>
+        <w:pStyle w:val="CommentText"/>
+      </w:pPr>
+      <w:r>
+        <w:rPr>
+          <w:rStyle w:val="CommentReference"/>
+        </w:rPr>
+        <w:annotationRef/>
+      </w:r>
+      <w:r>
+        <w:t>“</w:t>
+      </w:r>
+      <w:proofErr w:type="gramStart"/>
+      <w:r>
+        <w:t>Must</w:t>
+      </w:r>
+      <w:proofErr w:type="gramEnd"/>
+      <w:r>
+        <w:t xml:space="preserve"> </w:t>
+      </w:r>
+      <w:proofErr w:type="spellStart"/>
+      <w:r>
+        <w:t>change</w:t>
+      </w:r>
+      <w:proofErr w:type="spellEnd"/>
+      <w:r>
+        <w:t xml:space="preserve"> to </w:t>
+      </w:r>
+      <w:proofErr w:type="spellStart"/>
+      <w:r>
+        <w:t>frameword</w:t>
+      </w:r>
+      <w:proofErr w:type="spellEnd"/>
+      <w:r>
+        <w:t xml:space="preserve"> 4.0” </w:t>
+      </w:r>
+    </w:p>
+  </w:comment>
+  <w:comment w:id="4" w:author="Rui Ganhoto" w:date="2013-03-13T21:33:00Z" w:initials="RG">
+    <w:p>
+      <w:pPr>
+        <w:pStyle w:val="CommentText"/>
+      </w:pPr>
+      <w:r>
+        <w:rPr>
+          <w:rStyle w:val="CommentReference"/>
+        </w:rPr>
+        <w:annotationRef/>
+      </w:r>
+      <w:r>
+        <w:t xml:space="preserve">Não tenho a certeza em relação às reais vantagens em usar a 2.1 </w:t>
+      </w:r>
+      <w:proofErr w:type="spellStart"/>
+      <w:r>
+        <w:t>vs</w:t>
+      </w:r>
+      <w:proofErr w:type="spellEnd"/>
+      <w:r>
+        <w:t xml:space="preserve"> a 2.2</w:t>
+      </w:r>
+    </w:p>
+  </w:comment>
+  <w:comment w:id="5" w:author="Rui Ganhoto" w:date="2013-03-13T21:40:00Z" w:initials="RG">
+    <w:p>
+      <w:pPr>
+        <w:pStyle w:val="CommentText"/>
+      </w:pPr>
+      <w:r>
+        <w:rPr>
+          <w:rStyle w:val="CommentReference"/>
+        </w:rPr>
+        <w:annotationRef/>
+      </w:r>
+    </w:p>
+  </w:comment>
+  <w:comment w:id="6" w:author="Rui Ganhoto" w:date="2013-03-13T21:34:00Z" w:initials="RG">
+    <w:p>
+      <w:pPr>
+        <w:pStyle w:val="CommentText"/>
+      </w:pPr>
+      <w:r>
+        <w:rPr>
+          <w:rStyle w:val="CommentReference"/>
+        </w:rPr>
+        <w:annotationRef/>
+      </w:r>
+      <w:r>
+        <w:t xml:space="preserve">Não percebi. </w:t>
+      </w:r>
+      <w:r>
+        <w:br/>
+        <w:t>O que é suposto dizer aqui?</w:t>
+      </w:r>
+    </w:p>
+  </w:comment>
+  <w:comment w:id="8" w:author="Rui Ganhoto" w:date="2013-03-13T21:41:00Z" w:initials="RG">
+    <w:p>
+      <w:pPr>
+        <w:pStyle w:val="CommentText"/>
+        <w:rPr>
+          <w:lang w:val="en-GB"/>
+        </w:rPr>
+      </w:pPr>
+      <w:r>
+        <w:rPr>
+          <w:rStyle w:val="CommentReference"/>
+        </w:rPr>
+        <w:annotationRef/>
+      </w:r>
+      <w:r>
+        <w:t xml:space="preserve">Quais são as </w:t>
+      </w:r>
+      <w:proofErr w:type="spellStart"/>
+      <w:r>
+        <w:t>These</w:t>
+      </w:r>
+      <w:proofErr w:type="spellEnd"/>
+      <w:r>
+        <w:t>?</w:t>
+      </w:r>
+      <w:r>
+        <w:br/>
+      </w:r>
+      <w:r>
+        <w:rPr>
+          <w:lang w:val="en-GB"/>
+        </w:rPr>
+        <w:t>“</w:t>
+      </w:r>
+      <w:r>
+        <w:rPr>
+          <w:lang w:val="en-GB"/>
+        </w:rPr>
+        <w:t xml:space="preserve">Measures in this process should be </w:t>
+      </w:r>
+      <w:r>
+        <w:rPr>
+          <w:lang w:val="en-GB"/>
+        </w:rPr>
+        <w:t xml:space="preserve">in </w:t>
+      </w:r>
+      <w:proofErr w:type="spellStart"/>
+      <w:r>
+        <w:rPr>
+          <w:lang w:val="en-GB"/>
+        </w:rPr>
+        <w:t>Proj</w:t>
+      </w:r>
+      <w:proofErr w:type="spellEnd"/>
+      <w:r>
+        <w:rPr>
+          <w:lang w:val="en-GB"/>
+        </w:rPr>
+        <w:t>. Ctrl. Ass. Proc.”</w:t>
+      </w:r>
+    </w:p>
+  </w:comment>
+  <w:comment w:id="9" w:author="Rui Ganhoto" w:date="2013-03-13T21:42:00Z" w:initials="RG">
+    <w:p>
+      <w:pPr>
+        <w:pStyle w:val="CommentText"/>
+        <w:rPr>
+          <w:lang w:val="en-GB"/>
+        </w:rPr>
+      </w:pPr>
+      <w:r>
+        <w:rPr>
+          <w:rStyle w:val="CommentReference"/>
+        </w:rPr>
+        <w:annotationRef/>
+      </w:r>
+      <w:r>
+        <w:rPr>
+          <w:lang w:val="en-GB"/>
+        </w:rPr>
+        <w:t>Add “Vision and Scope” to inputs</w:t>
+      </w:r>
+    </w:p>
+  </w:comment>
+</w:comments>
+</file>
+
+<file path=word/commentsExtended.xml><?xml version="1.0" encoding="utf-8"?>
+<w15:commentsEx xmlns:wpc="http://schemas.microsoft.com/office/word/2010/wordprocessingCanvas" xmlns:mc="http://schemas.openxmlformats.org/markup-compatibility/2006" xmlns:o="urn:schemas-microsoft-com:office:office" xmlns:r="http://schemas.openxmlformats.org/officeDocument/2006/relationships" xmlns:m="http://schemas.openxmlformats.org/officeDocument/2006/math" xmlns:v="urn:schemas-microsoft-com:vml" xmlns:wp14="http://schemas.microsoft.com/office/word/2010/wordprocessingDrawing" xmlns:wp="http://schemas.openxmlformats.org/drawingml/2006/wordprocessingDrawing" xmlns:w10="urn:schemas-microsoft-com:office:word" xmlns:w="http://schemas.openxmlformats.org/wordprocessingml/2006/main" xmlns:w14="http://schemas.microsoft.com/office/word/2010/wordml" xmlns:w15="http://schemas.microsoft.com/office/word/2012/wordml" xmlns:wpg="http://schemas.microsoft.com/office/word/2010/wordprocessingGroup" xmlns:wpi="http://schemas.microsoft.com/office/word/2010/wordprocessingInk" xmlns:wne="http://schemas.microsoft.com/office/word/2006/wordml" xmlns:wps="http://schemas.microsoft.com/office/word/2010/wordprocessingShape" mc:Ignorable="w14 w15 wp14">
+  <w15:commentEx w15:paraId="1880C4FA" w15:done="0"/>
+  <w15:commentEx w15:paraId="1F117CDE" w15:done="0"/>
+  <w15:commentEx w15:paraId="7CF02683" w15:done="0"/>
+  <w15:commentEx w15:paraId="240275F0" w15:done="0"/>
+  <w15:commentEx w15:paraId="0D7345E4" w15:done="0"/>
+  <w15:commentEx w15:paraId="1A4CFD2B" w15:done="0"/>
+  <w15:commentEx w15:paraId="16991D16" w15:done="0"/>
+  <w15:commentEx w15:paraId="0AFD8CE4" w15:done="0"/>
+  <w15:commentEx w15:paraId="3C12CDA3" w15:done="0"/>
+</w15:commentsEx>
 </file>
 
 <file path=word/endnotes.xml><?xml version="1.0" encoding="utf-8"?>
@@ -4292,6 +4604,14 @@
     <w:abstractNumId w:val="1"/>
   </w:num>
 </w:numbering>
+</file>
+
+<file path=word/people.xml><?xml version="1.0" encoding="utf-8"?>
+<w15:people xmlns:wpc="http://schemas.microsoft.com/office/word/2010/wordprocessingCanvas" xmlns:mc="http://schemas.openxmlformats.org/markup-compatibility/2006" xmlns:o="urn:schemas-microsoft-com:office:office" xmlns:r="http://schemas.openxmlformats.org/officeDocument/2006/relationships" xmlns:m="http://schemas.openxmlformats.org/officeDocument/2006/math" xmlns:v="urn:schemas-microsoft-com:vml" xmlns:wp14="http://schemas.microsoft.com/office/word/2010/wordprocessingDrawing" xmlns:wp="http://schemas.openxmlformats.org/drawingml/2006/wordprocessingDrawing" xmlns:w10="urn:schemas-microsoft-com:office:word" xmlns:w="http://schemas.openxmlformats.org/wordprocessingml/2006/main" xmlns:w14="http://schemas.microsoft.com/office/word/2010/wordml" xmlns:w15="http://schemas.microsoft.com/office/word/2012/wordml" xmlns:wpg="http://schemas.microsoft.com/office/word/2010/wordprocessingGroup" xmlns:wpi="http://schemas.microsoft.com/office/word/2010/wordprocessingInk" xmlns:wne="http://schemas.microsoft.com/office/word/2006/wordml" xmlns:wps="http://schemas.microsoft.com/office/word/2010/wordprocessingShape" mc:Ignorable="w14 w15 wp14">
+  <w15:person w15:author="Rui Ganhoto">
+    <w15:presenceInfo w15:providerId="Windows Live" w15:userId="968e87421556deb4"/>
+  </w15:person>
+</w15:people>
 </file>
 
 <file path=word/styles.xml><?xml version="1.0" encoding="utf-8"?>
@@ -4900,6 +5220,109 @@
       <w:contextualSpacing/>
     </w:pPr>
   </w:style>
+  <w:style w:type="character" w:styleId="CommentReference">
+    <w:name w:val="annotation reference"/>
+    <w:basedOn w:val="DefaultParagraphFont"/>
+    <w:uiPriority w:val="99"/>
+    <w:semiHidden/>
+    <w:unhideWhenUsed/>
+    <w:rsid w:val="001A1F4E"/>
+    <w:rPr>
+      <w:sz w:val="16"/>
+      <w:szCs w:val="16"/>
+    </w:rPr>
+  </w:style>
+  <w:style w:type="paragraph" w:styleId="CommentText">
+    <w:name w:val="annotation text"/>
+    <w:basedOn w:val="Normal"/>
+    <w:link w:val="CommentTextChar"/>
+    <w:uiPriority w:val="99"/>
+    <w:semiHidden/>
+    <w:unhideWhenUsed/>
+    <w:rsid w:val="001A1F4E"/>
+    <w:pPr>
+      <w:spacing w:line="240" w:lineRule="auto"/>
+    </w:pPr>
+    <w:rPr>
+      <w:sz w:val="20"/>
+      <w:szCs w:val="20"/>
+    </w:rPr>
+  </w:style>
+  <w:style w:type="character" w:customStyle="1" w:styleId="CommentTextChar">
+    <w:name w:val="Comment Text Char"/>
+    <w:basedOn w:val="DefaultParagraphFont"/>
+    <w:link w:val="CommentText"/>
+    <w:uiPriority w:val="99"/>
+    <w:semiHidden/>
+    <w:rsid w:val="001A1F4E"/>
+    <w:rPr>
+      <w:rFonts w:ascii="Arial" w:eastAsia="Arial" w:hAnsi="Arial" w:cs="Arial"/>
+      <w:color w:val="000000"/>
+      <w:sz w:val="20"/>
+      <w:szCs w:val="20"/>
+    </w:rPr>
+  </w:style>
+  <w:style w:type="paragraph" w:styleId="CommentSubject">
+    <w:name w:val="annotation subject"/>
+    <w:basedOn w:val="CommentText"/>
+    <w:next w:val="CommentText"/>
+    <w:link w:val="CommentSubjectChar"/>
+    <w:uiPriority w:val="99"/>
+    <w:semiHidden/>
+    <w:unhideWhenUsed/>
+    <w:rsid w:val="001A1F4E"/>
+    <w:rPr>
+      <w:b/>
+      <w:bCs/>
+    </w:rPr>
+  </w:style>
+  <w:style w:type="character" w:customStyle="1" w:styleId="CommentSubjectChar">
+    <w:name w:val="Comment Subject Char"/>
+    <w:basedOn w:val="CommentTextChar"/>
+    <w:link w:val="CommentSubject"/>
+    <w:uiPriority w:val="99"/>
+    <w:semiHidden/>
+    <w:rsid w:val="001A1F4E"/>
+    <w:rPr>
+      <w:rFonts w:ascii="Arial" w:eastAsia="Arial" w:hAnsi="Arial" w:cs="Arial"/>
+      <w:b/>
+      <w:bCs/>
+      <w:color w:val="000000"/>
+      <w:sz w:val="20"/>
+      <w:szCs w:val="20"/>
+    </w:rPr>
+  </w:style>
+  <w:style w:type="paragraph" w:styleId="BalloonText">
+    <w:name w:val="Balloon Text"/>
+    <w:basedOn w:val="Normal"/>
+    <w:link w:val="BalloonTextChar"/>
+    <w:uiPriority w:val="99"/>
+    <w:semiHidden/>
+    <w:unhideWhenUsed/>
+    <w:rsid w:val="001A1F4E"/>
+    <w:pPr>
+      <w:spacing w:line="240" w:lineRule="auto"/>
+    </w:pPr>
+    <w:rPr>
+      <w:rFonts w:ascii="Segoe UI" w:hAnsi="Segoe UI" w:cs="Segoe UI"/>
+      <w:sz w:val="18"/>
+      <w:szCs w:val="18"/>
+    </w:rPr>
+  </w:style>
+  <w:style w:type="character" w:customStyle="1" w:styleId="BalloonTextChar">
+    <w:name w:val="Balloon Text Char"/>
+    <w:basedOn w:val="DefaultParagraphFont"/>
+    <w:link w:val="BalloonText"/>
+    <w:uiPriority w:val="99"/>
+    <w:semiHidden/>
+    <w:rsid w:val="001A1F4E"/>
+    <w:rPr>
+      <w:rFonts w:ascii="Segoe UI" w:eastAsia="Arial" w:hAnsi="Segoe UI" w:cs="Segoe UI"/>
+      <w:color w:val="000000"/>
+      <w:sz w:val="18"/>
+      <w:szCs w:val="18"/>
+    </w:rPr>
+  </w:style>
 </w:styles>
 </file>
 
@@ -5162,4 +5585,16 @@
     </a:ext>
   </a:extLst>
 </a:theme>
+</file>
+
+<file path=customXml/item1.xml><?xml version="1.0" encoding="utf-8"?>
+<b:Sources xmlns:b="http://schemas.openxmlformats.org/officeDocument/2006/bibliography" xmlns="http://schemas.openxmlformats.org/officeDocument/2006/bibliography" SelectedStyle="\APASixthEditionOfficeOnline.xsl" StyleName="APA" Version="6"/>
+</file>
+
+<file path=customXml/itemProps1.xml><?xml version="1.0" encoding="utf-8"?>
+<ds:datastoreItem xmlns:ds="http://schemas.openxmlformats.org/officeDocument/2006/customXml" ds:itemID="{A04BF0F1-0A86-4154-85FD-39376A4ECA0C}">
+  <ds:schemaRefs>
+    <ds:schemaRef ds:uri="http://schemas.openxmlformats.org/officeDocument/2006/bibliography"/>
+  </ds:schemaRefs>
+</ds:datastoreItem>
 </file>
</xml_diff>